<commit_message>
repo clean up and updates to FSK report
</commit_message>
<xml_diff>
--- a/project/FSK/report/final_report.docx
+++ b/project/FSK/report/final_report.docx
@@ -2,7 +2,10 @@
 <file path=word/document.xml><?xml version="1.0" encoding="utf-8"?>
 <w:document xmlns:wpc="http://schemas.microsoft.com/office/word/2010/wordprocessingCanvas" xmlns:mo="http://schemas.microsoft.com/office/mac/office/2008/main" xmlns:mc="http://schemas.openxmlformats.org/markup-compatibility/2006" xmlns:mv="urn:schemas-microsoft-com:mac:vml" xmlns:o="urn:schemas-microsoft-com:office:office" xmlns:r="http://schemas.openxmlformats.org/officeDocument/2006/relationships" xmlns:m="http://schemas.openxmlformats.org/officeDocument/2006/math" xmlns:v="urn:schemas-microsoft-com:vml" xmlns:wp14="http://schemas.microsoft.com/office/word/2010/wordprocessingDrawing" xmlns:wp="http://schemas.openxmlformats.org/drawingml/2006/wordprocessingDrawing" xmlns:w10="urn:schemas-microsoft-com:office:word" xmlns:w="http://schemas.openxmlformats.org/wordprocessingml/2006/main" xmlns:w14="http://schemas.microsoft.com/office/word/2010/wordml" xmlns:wpg="http://schemas.microsoft.com/office/word/2010/wordprocessingGroup" xmlns:wpi="http://schemas.microsoft.com/office/word/2010/wordprocessingInk" xmlns:wne="http://schemas.microsoft.com/office/word/2006/wordml" xmlns:wps="http://schemas.microsoft.com/office/word/2010/wordprocessingShape" mc:Ignorable="w14 wp14">
   <w:body>
-    <w:p/>
+    <w:p>
+      <w:bookmarkStart w:id="0" w:name="_GoBack"/>
+      <w:bookmarkEnd w:id="0"/>
+    </w:p>
     <w:p>
       <w:pPr>
         <w:rPr>
@@ -28,33 +31,65 @@
           <w:szCs w:val="28"/>
         </w:rPr>
       </w:pPr>
-    </w:p>
-    <w:p>
-      <w:pPr>
-        <w:rPr>
-          <w:b/>
-          <w:sz w:val="28"/>
-          <w:szCs w:val="28"/>
-        </w:rPr>
-      </w:pPr>
-    </w:p>
-    <w:p>
-      <w:pPr>
-        <w:rPr>
-          <w:b/>
-          <w:sz w:val="28"/>
-          <w:szCs w:val="28"/>
-        </w:rPr>
-      </w:pPr>
-    </w:p>
-    <w:p>
-      <w:pPr>
-        <w:rPr>
-          <w:b/>
-          <w:sz w:val="28"/>
-          <w:szCs w:val="28"/>
-        </w:rPr>
-      </w:pPr>
+      <w:r>
+        <w:rPr>
+          <w:b/>
+          <w:noProof/>
+          <w:sz w:val="28"/>
+          <w:szCs w:val="28"/>
+        </w:rPr>
+        <w:drawing>
+          <wp:inline distT="0" distB="0" distL="0" distR="0" wp14:anchorId="3B72A604" wp14:editId="176B02E2">
+            <wp:extent cx="5486400" cy="1640115"/>
+            <wp:effectExtent l="0" t="0" r="0" b="11430"/>
+            <wp:docPr id="4" name="Picture 2" descr="HD:Users:camerontribe:Desktop:School:15-16:SP2016:ECE532:project:FSK:report:images:FullSizeRender-1.jpg"/>
+            <wp:cNvGraphicFramePr>
+              <a:graphicFrameLocks xmlns:a="http://schemas.openxmlformats.org/drawingml/2006/main" noChangeAspect="1"/>
+            </wp:cNvGraphicFramePr>
+            <a:graphic xmlns:a="http://schemas.openxmlformats.org/drawingml/2006/main">
+              <a:graphicData uri="http://schemas.openxmlformats.org/drawingml/2006/picture">
+                <pic:pic xmlns:pic="http://schemas.openxmlformats.org/drawingml/2006/picture">
+                  <pic:nvPicPr>
+                    <pic:cNvPr id="0" name="Picture 2" descr="HD:Users:camerontribe:Desktop:School:15-16:SP2016:ECE532:project:FSK:report:images:FullSizeRender-1.jpg"/>
+                    <pic:cNvPicPr>
+                      <a:picLocks noChangeAspect="1" noChangeArrowheads="1"/>
+                    </pic:cNvPicPr>
+                  </pic:nvPicPr>
+                  <pic:blipFill rotWithShape="1">
+                    <a:blip r:embed="rId8">
+                      <a:extLst>
+                        <a:ext uri="{28A0092B-C50C-407E-A947-70E740481C1C}">
+                          <a14:useLocalDpi xmlns:a14="http://schemas.microsoft.com/office/drawing/2010/main" val="0"/>
+                        </a:ext>
+                      </a:extLst>
+                    </a:blip>
+                    <a:srcRect t="34157" b="26052"/>
+                    <a:stretch/>
+                  </pic:blipFill>
+                  <pic:spPr bwMode="auto">
+                    <a:xfrm>
+                      <a:off x="0" y="0"/>
+                      <a:ext cx="5486400" cy="1640115"/>
+                    </a:xfrm>
+                    <a:prstGeom prst="rect">
+                      <a:avLst/>
+                    </a:prstGeom>
+                    <a:noFill/>
+                    <a:ln>
+                      <a:noFill/>
+                    </a:ln>
+                    <a:extLst>
+                      <a:ext uri="{53640926-AAD7-44d8-BBD7-CCE9431645EC}">
+                        <a14:shadowObscured xmlns:a14="http://schemas.microsoft.com/office/drawing/2010/main"/>
+                      </a:ext>
+                    </a:extLst>
+                  </pic:spPr>
+                </pic:pic>
+              </a:graphicData>
+            </a:graphic>
+          </wp:inline>
+        </w:drawing>
+      </w:r>
     </w:p>
     <w:p>
       <w:pPr>
@@ -205,7 +240,19 @@
         <w:rPr>
           <w:szCs w:val="28"/>
         </w:rPr>
-        <w:t>Reliably distinguish between 2.4 and 2.6GHz Signals</w:t>
+        <w:t>Reliably distinguish between 2.4</w:t>
+      </w:r>
+      <w:r>
+        <w:rPr>
+          <w:szCs w:val="28"/>
+        </w:rPr>
+        <w:t>GHz and 2.6GHz s</w:t>
+      </w:r>
+      <w:r>
+        <w:rPr>
+          <w:szCs w:val="28"/>
+        </w:rPr>
+        <w:t>ignals</w:t>
       </w:r>
     </w:p>
     <w:p>
@@ -242,6 +289,12 @@
         <w:rPr>
           <w:szCs w:val="28"/>
         </w:rPr>
+        <w:t xml:space="preserve"> </w:t>
+      </w:r>
+      <w:r>
+        <w:rPr>
+          <w:szCs w:val="28"/>
+        </w:rPr>
         <w:t>-</w:t>
       </w:r>
       <w:r>
@@ -426,7 +479,14 @@
         <w:rPr>
           <w:szCs w:val="28"/>
         </w:rPr>
-        <w:t xml:space="preserve">A simple Wilkinson power divider, designed for 2.5GHz was implemented. The design was simulated in ADS, and the layout was done in Eagle CAD, </w:t>
+        <w:lastRenderedPageBreak/>
+        <w:t>A simple Wilkinson power divider, designed for 2.5GHz was implemented. The design was simulated in ADS, and th</w:t>
+      </w:r>
+      <w:r>
+        <w:rPr>
+          <w:szCs w:val="28"/>
+        </w:rPr>
+        <w:t>e layout was done in Eagle CAD (shown in figure XX). The measurement of the splitter showed that it the center frequency was indeed at 2.5GHz and the output on each channel had a loss of 3dB when properly terminated with 50ohms. S11 was measured to be approximately -15dB.</w:t>
       </w:r>
     </w:p>
     <w:p>
@@ -465,15 +525,13 @@
         <w:rPr>
           <w:szCs w:val="28"/>
         </w:rPr>
-        <w:lastRenderedPageBreak/>
-        <w:t xml:space="preserve">There were two different types of filters that were investigated in this project. First, a lumped element filter, using a combination </w:t>
-      </w:r>
-      <w:proofErr w:type="gramStart"/>
-      <w:r>
-        <w:rPr>
-          <w:szCs w:val="28"/>
-        </w:rPr>
-        <w:t xml:space="preserve">of  </w:t>
+        <w:t xml:space="preserve">There were two different types of filters that were investigated in this project. First, a lumped element </w:t>
+      </w:r>
+      <w:r>
+        <w:rPr>
+          <w:szCs w:val="28"/>
+        </w:rPr>
+        <w:t xml:space="preserve">filter, using a combination of </w:t>
       </w:r>
       <w:proofErr w:type="spellStart"/>
       <w:r>
@@ -483,13 +541,18 @@
         <w:t>microstrip</w:t>
       </w:r>
       <w:proofErr w:type="spellEnd"/>
-      <w:proofErr w:type="gramEnd"/>
       <w:r>
         <w:rPr>
           <w:szCs w:val="28"/>
         </w:rPr>
         <w:t xml:space="preserve"> capacitors, and SMD components was designed in ADS. Second, a resonant cavity type filter was used.</w:t>
       </w:r>
+      <w:r>
+        <w:rPr>
+          <w:szCs w:val="28"/>
+        </w:rPr>
+        <w:t xml:space="preserve"> </w:t>
+      </w:r>
     </w:p>
     <w:p>
       <w:pPr>
@@ -511,43 +574,225 @@
         <w:t>Pipe Cap Filters</w:t>
       </w:r>
     </w:p>
+    <w:p>
+      <w:r>
+        <w:rPr>
+          <w:szCs w:val="28"/>
+        </w:rPr>
+        <w:t>The resonant cavity filters were chosen because they offer a very high Q, which will allow the receiver to easily distinguish between 2.4GHz and 2.6GHz. Shown below is an equivalent circuit for the resonant cavity. To construct the cavity filter a one-inch copper pipe cap was used as a cavity. The volume of the pipe cap happens to be just right for the frequency range of interest. To tune the filter, a #4-40 brass screw was used to vary the inductance and capacitance of the cavity to just the right frequency. The insertion loss of the cavity filters is around 1dB, and a bandwidth of approximately 15MHz was achieved</w:t>
+      </w:r>
+      <w:r>
+        <w:rPr>
+          <w:szCs w:val="28"/>
+        </w:rPr>
+        <w:t xml:space="preserve">. S11 was also decent at around -15dB. </w:t>
+      </w:r>
+    </w:p>
     <w:p/>
+    <w:p>
+      <w:pPr>
+        <w:rPr>
+          <w:b/>
+        </w:rPr>
+      </w:pPr>
+      <w:r>
+        <w:rPr>
+          <w:b/>
+        </w:rPr>
+        <w:t>Lumped Element</w:t>
+      </w:r>
+    </w:p>
+    <w:p>
+      <w:pPr>
+        <w:rPr>
+          <w:b/>
+        </w:rPr>
+      </w:pPr>
+    </w:p>
+    <w:p>
+      <w:pPr>
+        <w:rPr>
+          <w:b/>
+          <w:sz w:val="28"/>
+          <w:szCs w:val="28"/>
+        </w:rPr>
+      </w:pPr>
+      <w:r>
+        <w:rPr>
+          <w:b/>
+          <w:sz w:val="28"/>
+          <w:szCs w:val="28"/>
+        </w:rPr>
+        <w:t>Diode Detectors</w:t>
+      </w:r>
+    </w:p>
+    <w:p>
+      <w:r>
+        <w:t xml:space="preserve">We begin by creating an accurate model of the diode. Using the datasheet (see references) for the </w:t>
+      </w:r>
+      <w:r>
+        <w:t>HSMS-2850 all of the small signal parameters are entered into ADS.  Since the diode will be used without a DC bias we are interested on the large signal characteristics. As in all RF circuits the behavior of the diode is strongly dependent on the DC bias point and input power. In this case there is no DC bias so we sweep input power.</w:t>
+      </w:r>
+    </w:p>
     <w:p/>
     <w:p>
       <w:pPr>
         <w:rPr>
           <w:b/>
-        </w:rPr>
-      </w:pPr>
-      <w:r>
-        <w:rPr>
-          <w:b/>
-        </w:rPr>
-        <w:t>Lumped Element</w:t>
-      </w:r>
-    </w:p>
-    <w:p>
-      <w:pPr>
-        <w:rPr>
-          <w:b/>
-        </w:rPr>
-      </w:pPr>
-    </w:p>
-    <w:p>
-      <w:pPr>
-        <w:rPr>
-          <w:b/>
-          <w:sz w:val="28"/>
-          <w:szCs w:val="28"/>
-        </w:rPr>
-      </w:pPr>
-      <w:r>
-        <w:rPr>
-          <w:b/>
-          <w:sz w:val="28"/>
-          <w:szCs w:val="28"/>
-        </w:rPr>
-        <w:t>Diode Detectors</w:t>
+          <w:sz w:val="28"/>
+          <w:szCs w:val="28"/>
+        </w:rPr>
+      </w:pPr>
+      <w:r>
+        <w:rPr>
+          <w:noProof/>
+        </w:rPr>
+        <w:drawing>
+          <wp:inline distT="0" distB="0" distL="0" distR="0" wp14:anchorId="101529F9" wp14:editId="16F7E75D">
+            <wp:extent cx="5477823" cy="2921000"/>
+            <wp:effectExtent l="0" t="0" r="8890" b="0"/>
+            <wp:docPr id="1" name="Picture 1" descr="Macintosh HD:Users:carlos97080:github:ece532:labs:lab7:s11_vspower.png"/>
+            <wp:cNvGraphicFramePr>
+              <a:graphicFrameLocks xmlns:a="http://schemas.openxmlformats.org/drawingml/2006/main" noChangeAspect="1"/>
+            </wp:cNvGraphicFramePr>
+            <a:graphic xmlns:a="http://schemas.openxmlformats.org/drawingml/2006/main">
+              <a:graphicData uri="http://schemas.openxmlformats.org/drawingml/2006/picture">
+                <pic:pic xmlns:pic="http://schemas.openxmlformats.org/drawingml/2006/picture">
+                  <pic:nvPicPr>
+                    <pic:cNvPr id="0" name="Picture 1" descr="Macintosh HD:Users:carlos97080:github:ece532:labs:lab7:s11_vspower.png"/>
+                    <pic:cNvPicPr>
+                      <a:picLocks noChangeAspect="1" noChangeArrowheads="1"/>
+                    </pic:cNvPicPr>
+                  </pic:nvPicPr>
+                  <pic:blipFill rotWithShape="1">
+                    <a:blip r:embed="rId9">
+                      <a:extLst>
+                        <a:ext uri="{28A0092B-C50C-407E-A947-70E740481C1C}">
+                          <a14:useLocalDpi xmlns:a14="http://schemas.microsoft.com/office/drawing/2010/main" val="0"/>
+                        </a:ext>
+                      </a:extLst>
+                    </a:blip>
+                    <a:srcRect t="15399" b="15600"/>
+                    <a:stretch/>
+                  </pic:blipFill>
+                  <pic:spPr bwMode="auto">
+                    <a:xfrm>
+                      <a:off x="0" y="0"/>
+                      <a:ext cx="5478145" cy="2921172"/>
+                    </a:xfrm>
+                    <a:prstGeom prst="rect">
+                      <a:avLst/>
+                    </a:prstGeom>
+                    <a:noFill/>
+                    <a:ln>
+                      <a:noFill/>
+                    </a:ln>
+                    <a:extLst>
+                      <a:ext uri="{53640926-AAD7-44d8-BBD7-CCE9431645EC}">
+                        <a14:shadowObscured xmlns:a14="http://schemas.microsoft.com/office/drawing/2010/main"/>
+                      </a:ext>
+                    </a:extLst>
+                  </pic:spPr>
+                </pic:pic>
+              </a:graphicData>
+            </a:graphic>
+          </wp:inline>
+        </w:drawing>
+      </w:r>
+    </w:p>
+    <w:p>
+      <w:r>
+        <w:t xml:space="preserve">The schematic below shows the matching network for the diode detector. Notice that </w:t>
+      </w:r>
+      <w:proofErr w:type="spellStart"/>
+      <w:r>
+        <w:t>parasitics</w:t>
+      </w:r>
+      <w:proofErr w:type="spellEnd"/>
+      <w:r>
+        <w:t xml:space="preserve"> have been added due to the diode’s packaging per app note </w:t>
+      </w:r>
+      <w:proofErr w:type="spellStart"/>
+      <w:r>
+        <w:t>Avago</w:t>
+      </w:r>
+      <w:proofErr w:type="spellEnd"/>
+      <w:r>
+        <w:t xml:space="preserve"> Technologies 1124. The short circuited stub serves two purposes, its is used as a matching network but more importantly it serves as a path to ground when the diode is not conducting. </w:t>
+      </w:r>
+    </w:p>
+    <w:p>
+      <w:pPr>
+        <w:rPr>
+          <w:b/>
+          <w:sz w:val="28"/>
+          <w:szCs w:val="28"/>
+        </w:rPr>
+      </w:pPr>
+    </w:p>
+    <w:p>
+      <w:pPr>
+        <w:rPr>
+          <w:b/>
+          <w:sz w:val="28"/>
+          <w:szCs w:val="28"/>
+        </w:rPr>
+      </w:pPr>
+      <w:r>
+        <w:rPr>
+          <w:noProof/>
+        </w:rPr>
+        <w:drawing>
+          <wp:inline distT="0" distB="0" distL="0" distR="0" wp14:anchorId="5CC4C1C9" wp14:editId="034B18B6">
+            <wp:extent cx="5486400" cy="2096577"/>
+            <wp:effectExtent l="0" t="0" r="0" b="12065"/>
+            <wp:docPr id="3" name="Picture 3" descr="Macintosh HD:Users:carlos97080:github:ece532:labs:lab7:diode_matching_schem.png"/>
+            <wp:cNvGraphicFramePr>
+              <a:graphicFrameLocks xmlns:a="http://schemas.openxmlformats.org/drawingml/2006/main" noChangeAspect="1"/>
+            </wp:cNvGraphicFramePr>
+            <a:graphic xmlns:a="http://schemas.openxmlformats.org/drawingml/2006/main">
+              <a:graphicData uri="http://schemas.openxmlformats.org/drawingml/2006/picture">
+                <pic:pic xmlns:pic="http://schemas.openxmlformats.org/drawingml/2006/picture">
+                  <pic:nvPicPr>
+                    <pic:cNvPr id="0" name="Picture 3" descr="Macintosh HD:Users:carlos97080:github:ece532:labs:lab7:diode_matching_schem.png"/>
+                    <pic:cNvPicPr>
+                      <a:picLocks noChangeAspect="1" noChangeArrowheads="1"/>
+                    </pic:cNvPicPr>
+                  </pic:nvPicPr>
+                  <pic:blipFill rotWithShape="1">
+                    <a:blip r:embed="rId10">
+                      <a:extLst>
+                        <a:ext uri="{28A0092B-C50C-407E-A947-70E740481C1C}">
+                          <a14:useLocalDpi xmlns:a14="http://schemas.microsoft.com/office/drawing/2010/main" val="0"/>
+                        </a:ext>
+                      </a:extLst>
+                    </a:blip>
+                    <a:srcRect l="1391" t="25799" r="1550" b="26203"/>
+                    <a:stretch/>
+                  </pic:blipFill>
+                  <pic:spPr bwMode="auto">
+                    <a:xfrm>
+                      <a:off x="0" y="0"/>
+                      <a:ext cx="5486400" cy="2096577"/>
+                    </a:xfrm>
+                    <a:prstGeom prst="rect">
+                      <a:avLst/>
+                    </a:prstGeom>
+                    <a:noFill/>
+                    <a:ln>
+                      <a:noFill/>
+                    </a:ln>
+                    <a:extLst>
+                      <a:ext uri="{53640926-AAD7-44d8-BBD7-CCE9431645EC}">
+                        <a14:shadowObscured xmlns:a14="http://schemas.microsoft.com/office/drawing/2010/main"/>
+                      </a:ext>
+                    </a:extLst>
+                  </pic:spPr>
+                </pic:pic>
+              </a:graphicData>
+            </a:graphic>
+          </wp:inline>
+        </w:drawing>
       </w:r>
     </w:p>
     <w:p>
@@ -586,70 +831,494 @@
         <w:rPr>
           <w:szCs w:val="28"/>
         </w:rPr>
-        <w:t>As a</w:t>
-      </w:r>
-      <w:r>
-        <w:rPr>
+        <w:t>A</w:t>
+      </w:r>
+      <w:r>
+        <w:rPr>
+          <w:szCs w:val="28"/>
+        </w:rPr>
+        <w:t xml:space="preserve"> 7-segment display along with some digital logic was used to display </w:t>
+      </w:r>
+      <w:r>
+        <w:rPr>
+          <w:szCs w:val="28"/>
+        </w:rPr>
+        <w:t>when data has been received</w:t>
+      </w:r>
+      <w:r>
+        <w:rPr>
+          <w:szCs w:val="28"/>
+        </w:rPr>
+        <w:t>. The output of the diode detectors is sent to comparators, which sends signals to an OR gate and a 7-segment display driver to decide whe</w:t>
+      </w:r>
+      <w:r>
+        <w:rPr>
+          <w:szCs w:val="28"/>
+        </w:rPr>
+        <w:t xml:space="preserve">n to light up the display, and whether the signal is 2.4GHz or 2.6GHz. If the signal is 2.4GHz, the display will show a ‘0’ and when the input signal is 2.6GHz, the display will show a ‘1’. </w:t>
+      </w:r>
+    </w:p>
+    <w:p>
+      <w:pPr>
+        <w:rPr>
+          <w:szCs w:val="28"/>
+        </w:rPr>
+      </w:pPr>
+      <w:r>
+        <w:rPr>
+          <w:szCs w:val="28"/>
+        </w:rPr>
+        <w:t xml:space="preserve">The comparators have a comparison threshold of approximately 10mV, which is set by a resistive voltage divider. In total, there are three comparators that are being used; the first is used to detect the 2.4GHz signal, the second and third </w:t>
+      </w:r>
+      <w:r>
+        <w:rPr>
+          <w:szCs w:val="28"/>
+        </w:rPr>
+        <w:t>are</w:t>
+      </w:r>
+      <w:r>
+        <w:rPr>
+          <w:szCs w:val="28"/>
+        </w:rPr>
+        <w:t xml:space="preserve"> used for the 2.6GHz signal. When the output of the 2.4GHz diode detector goes above 10mV, the output of comparator 1 goes high, this sends a signal to the OR gate, which allows the dis</w:t>
+      </w:r>
+      <w:r>
+        <w:rPr>
+          <w:szCs w:val="28"/>
+        </w:rPr>
+        <w:t>play to turn on. Comparator 2 is used in the same way for the 2.6 GHz signal, and comparator 3 is used in parallel with comparator 2 to send a signal to the 7-segment display driver to make the display show a 0 if it is low or a 1 if it is high. Shown below in figure XX is the display showing both conditions.</w:t>
+      </w:r>
+    </w:p>
+    <w:p>
+      <w:pPr>
+        <w:rPr>
+          <w:b/>
+          <w:sz w:val="28"/>
+          <w:szCs w:val="28"/>
+        </w:rPr>
+      </w:pPr>
+    </w:p>
+    <w:p>
+      <w:pPr>
+        <w:rPr>
+          <w:b/>
+          <w:sz w:val="28"/>
+          <w:szCs w:val="28"/>
+        </w:rPr>
+      </w:pPr>
+      <w:r>
+        <w:rPr>
+          <w:b/>
+          <w:sz w:val="28"/>
+          <w:szCs w:val="28"/>
+        </w:rPr>
+        <w:t>Antenna</w:t>
+      </w:r>
+    </w:p>
+    <w:p>
+      <w:pPr>
+        <w:rPr>
+          <w:sz w:val="28"/>
+          <w:szCs w:val="28"/>
+        </w:rPr>
+      </w:pPr>
+      <w:r>
+        <w:rPr>
+          <w:sz w:val="28"/>
+          <w:szCs w:val="28"/>
+        </w:rPr>
+        <w:t xml:space="preserve">To allow the receiver to pick up wireless signals, an antenna was added to the </w:t>
+      </w:r>
+      <w:r>
+        <w:rPr>
+          <w:sz w:val="28"/>
+          <w:szCs w:val="28"/>
+        </w:rPr>
+        <w:t>input</w:t>
+      </w:r>
+      <w:r>
+        <w:rPr>
+          <w:sz w:val="28"/>
+          <w:szCs w:val="28"/>
+        </w:rPr>
+        <w:t xml:space="preserve"> to the LNA. There were two types of antennas that were explored, a folded dipole, and a </w:t>
+      </w:r>
+      <w:proofErr w:type="spellStart"/>
+      <w:r>
+        <w:rPr>
+          <w:sz w:val="28"/>
+          <w:szCs w:val="28"/>
+        </w:rPr>
+        <w:t>Moxon</w:t>
+      </w:r>
+      <w:proofErr w:type="spellEnd"/>
+      <w:r>
+        <w:rPr>
+          <w:sz w:val="28"/>
+          <w:szCs w:val="28"/>
+        </w:rPr>
+        <w:t xml:space="preserve"> antenna. A Folded dipole antenna is a lambda/2 antenna that has </w:t>
+      </w:r>
+      <w:r>
+        <w:rPr>
+          <w:sz w:val="28"/>
+          <w:szCs w:val="28"/>
+        </w:rPr>
+        <w:t>an input impedance</w:t>
+      </w:r>
+      <w:r>
+        <w:rPr>
+          <w:sz w:val="28"/>
+          <w:szCs w:val="28"/>
+        </w:rPr>
+        <w:t xml:space="preserve"> around 300 ohms. </w:t>
+      </w:r>
+      <w:r>
+        <w:rPr>
+          <w:sz w:val="28"/>
+          <w:szCs w:val="28"/>
+        </w:rPr>
+        <w:t xml:space="preserve">The antenna is folded to include </w:t>
+      </w:r>
+      <w:proofErr w:type="spellStart"/>
+      <w:r>
+        <w:rPr>
+          <w:sz w:val="28"/>
+          <w:szCs w:val="28"/>
+        </w:rPr>
+        <w:t>a</w:t>
+      </w:r>
+      <w:r>
+        <w:rPr>
+          <w:sz w:val="28"/>
+          <w:szCs w:val="28"/>
+        </w:rPr>
+        <w:t>To</w:t>
+      </w:r>
+      <w:proofErr w:type="spellEnd"/>
+      <w:r>
+        <w:rPr>
+          <w:sz w:val="28"/>
+          <w:szCs w:val="28"/>
+        </w:rPr>
+        <w:t xml:space="preserve"> transform this </w:t>
+      </w:r>
+      <w:r>
+        <w:rPr>
+          <w:sz w:val="28"/>
+          <w:szCs w:val="28"/>
+        </w:rPr>
+        <w:t xml:space="preserve">impedance to 50ohms, typically a </w:t>
+      </w:r>
+      <w:proofErr w:type="spellStart"/>
+      <w:r>
+        <w:rPr>
+          <w:sz w:val="28"/>
+          <w:szCs w:val="28"/>
+        </w:rPr>
+        <w:t>balun</w:t>
+      </w:r>
+      <w:proofErr w:type="spellEnd"/>
+      <w:r>
+        <w:rPr>
+          <w:sz w:val="28"/>
+          <w:szCs w:val="28"/>
+        </w:rPr>
+        <w:t xml:space="preserve"> with an appropriate turns ratio would be used, however the antenna seem to still work fine without it.</w:t>
+      </w:r>
+    </w:p>
+    <w:p>
+      <w:pPr>
+        <w:rPr>
+          <w:sz w:val="28"/>
+          <w:szCs w:val="28"/>
+        </w:rPr>
+      </w:pPr>
+      <w:r>
+        <w:rPr>
+          <w:noProof/>
+          <w:sz w:val="28"/>
+          <w:szCs w:val="28"/>
+        </w:rPr>
+        <w:drawing>
+          <wp:anchor distT="0" distB="0" distL="114300" distR="114300" simplePos="0" relativeHeight="251658240" behindDoc="0" locked="0" layoutInCell="1" allowOverlap="1" wp14:anchorId="410BADBA" wp14:editId="738BB954">
+            <wp:simplePos x="0" y="0"/>
+            <wp:positionH relativeFrom="column">
+              <wp:posOffset>0</wp:posOffset>
+            </wp:positionH>
+            <wp:positionV relativeFrom="paragraph">
+              <wp:posOffset>228600</wp:posOffset>
+            </wp:positionV>
+            <wp:extent cx="3200400" cy="4350385"/>
+            <wp:effectExtent l="0" t="0" r="0" b="0"/>
+            <wp:wrapTight wrapText="bothSides">
+              <wp:wrapPolygon edited="0">
+                <wp:start x="0" y="0"/>
+                <wp:lineTo x="0" y="21439"/>
+                <wp:lineTo x="21429" y="21439"/>
+                <wp:lineTo x="21429" y="0"/>
+                <wp:lineTo x="0" y="0"/>
+              </wp:wrapPolygon>
+            </wp:wrapTight>
+            <wp:docPr id="2" name="Picture 1" descr="HD:Users:camerontribe:Desktop:School:15-16:SP2016:ECE532:project:FSK:report:images:Moxon Plot.png"/>
+            <wp:cNvGraphicFramePr>
+              <a:graphicFrameLocks xmlns:a="http://schemas.openxmlformats.org/drawingml/2006/main" noChangeAspect="1"/>
+            </wp:cNvGraphicFramePr>
+            <a:graphic xmlns:a="http://schemas.openxmlformats.org/drawingml/2006/main">
+              <a:graphicData uri="http://schemas.openxmlformats.org/drawingml/2006/picture">
+                <pic:pic xmlns:pic="http://schemas.openxmlformats.org/drawingml/2006/picture">
+                  <pic:nvPicPr>
+                    <pic:cNvPr id="0" name="Picture 1" descr="HD:Users:camerontribe:Desktop:School:15-16:SP2016:ECE532:project:FSK:report:images:Moxon Plot.png"/>
+                    <pic:cNvPicPr>
+                      <a:picLocks noChangeAspect="1" noChangeArrowheads="1"/>
+                    </pic:cNvPicPr>
+                  </pic:nvPicPr>
+                  <pic:blipFill>
+                    <a:blip r:embed="rId11">
+                      <a:extLst>
+                        <a:ext uri="{28A0092B-C50C-407E-A947-70E740481C1C}">
+                          <a14:useLocalDpi xmlns:a14="http://schemas.microsoft.com/office/drawing/2010/main" val="0"/>
+                        </a:ext>
+                      </a:extLst>
+                    </a:blip>
+                    <a:srcRect/>
+                    <a:stretch>
+                      <a:fillRect/>
+                    </a:stretch>
+                  </pic:blipFill>
+                  <pic:spPr bwMode="auto">
+                    <a:xfrm>
+                      <a:off x="0" y="0"/>
+                      <a:ext cx="3200400" cy="4350385"/>
+                    </a:xfrm>
+                    <a:prstGeom prst="rect">
+                      <a:avLst/>
+                    </a:prstGeom>
+                    <a:noFill/>
+                    <a:ln>
+                      <a:noFill/>
+                    </a:ln>
+                  </pic:spPr>
+                </pic:pic>
+              </a:graphicData>
+            </a:graphic>
+            <wp14:sizeRelH relativeFrom="page">
+              <wp14:pctWidth>0</wp14:pctWidth>
+            </wp14:sizeRelH>
+            <wp14:sizeRelV relativeFrom="page">
+              <wp14:pctHeight>0</wp14:pctHeight>
+            </wp14:sizeRelV>
+          </wp:anchor>
+        </w:drawing>
+      </w:r>
+      <w:r>
+        <w:rPr>
+          <w:sz w:val="28"/>
+          <w:szCs w:val="28"/>
+        </w:rPr>
+        <w:t xml:space="preserve">The </w:t>
+      </w:r>
+      <w:proofErr w:type="spellStart"/>
+      <w:r>
+        <w:rPr>
+          <w:sz w:val="28"/>
+          <w:szCs w:val="28"/>
+        </w:rPr>
+        <w:t>Moxon</w:t>
+      </w:r>
+      <w:proofErr w:type="spellEnd"/>
+      <w:r>
+        <w:rPr>
+          <w:sz w:val="28"/>
+          <w:szCs w:val="28"/>
+        </w:rPr>
+        <w:t xml:space="preserve"> antenna is another form of a </w:t>
+      </w:r>
+      <w:r>
+        <w:rPr>
+          <w:sz w:val="28"/>
+          <w:szCs w:val="28"/>
+        </w:rPr>
+        <w:t xml:space="preserve">lambda/2 antenna, however there is a </w:t>
+      </w:r>
+      <w:r>
+        <w:rPr>
+          <w:sz w:val="28"/>
+          <w:szCs w:val="28"/>
+        </w:rPr>
+        <w:t>reflector element in the n</w:t>
+      </w:r>
+      <w:r>
+        <w:rPr>
+          <w:sz w:val="28"/>
+          <w:szCs w:val="28"/>
+        </w:rPr>
+        <w:t xml:space="preserve">ear field that reflects the rear lobe of the radiation pattern to </w:t>
+      </w:r>
+      <w:r>
+        <w:rPr>
+          <w:sz w:val="28"/>
+          <w:szCs w:val="28"/>
+        </w:rPr>
+        <w:t>the front</w:t>
+      </w:r>
+      <w:r>
+        <w:rPr>
+          <w:sz w:val="28"/>
+          <w:szCs w:val="28"/>
+        </w:rPr>
+        <w:t xml:space="preserve">, </w:t>
+      </w:r>
+      <w:r>
+        <w:rPr>
+          <w:sz w:val="28"/>
+          <w:szCs w:val="28"/>
+        </w:rPr>
+        <w:t>which</w:t>
+      </w:r>
+      <w:r>
+        <w:rPr>
+          <w:sz w:val="28"/>
+          <w:szCs w:val="28"/>
+        </w:rPr>
+        <w:t xml:space="preserve"> increases directivity and antenna gain. </w:t>
+      </w:r>
+      <w:r>
+        <w:rPr>
+          <w:sz w:val="28"/>
+          <w:szCs w:val="28"/>
+        </w:rPr>
+        <w:t xml:space="preserve">Below is a simulated </w:t>
+      </w:r>
+      <w:r>
+        <w:rPr>
+          <w:sz w:val="28"/>
+          <w:szCs w:val="28"/>
+        </w:rPr>
+        <w:t xml:space="preserve">Azimuth </w:t>
+      </w:r>
+      <w:r>
+        <w:rPr>
+          <w:sz w:val="28"/>
+          <w:szCs w:val="28"/>
+        </w:rPr>
+        <w:t>radiation pattern from EZNEC software.</w:t>
+      </w:r>
+      <w:r>
+        <w:rPr>
+          <w:sz w:val="28"/>
           <w:szCs w:val="28"/>
         </w:rPr>
         <w:t xml:space="preserve"> </w:t>
       </w:r>
-      <w:r>
-        <w:rPr>
-          <w:szCs w:val="28"/>
-        </w:rPr>
-        <w:t>bonus</w:t>
-      </w:r>
-      <w:r>
-        <w:rPr>
-          <w:szCs w:val="28"/>
-        </w:rPr>
-        <w:t>, a 7-segment display along with some digital logic was used to display data. The output of the diode detectors is sent to comparators, which sends signals to an OR gate and a 7-segment display driver to decide whe</w:t>
-      </w:r>
-      <w:r>
-        <w:rPr>
-          <w:szCs w:val="28"/>
-        </w:rPr>
-        <w:t xml:space="preserve">n to light up the display, and whether the signal is 2.4GHz or 2.6GHz. If the signal is 2.4GHz, the display will show a ‘0’ and when the input signal is 2.6GHz, the display will show a ‘1’. </w:t>
-      </w:r>
-    </w:p>
-    <w:p>
-      <w:pPr>
-        <w:rPr>
-          <w:szCs w:val="28"/>
-        </w:rPr>
-      </w:pPr>
-      <w:r>
-        <w:rPr>
-          <w:szCs w:val="28"/>
-        </w:rPr>
-        <w:t xml:space="preserve">The comparators have a comparison threshold of approximately 10mV, which is set by a resistive voltage divider. In total, there are three comparators that are being used; the first is used to detect the 2.4GHz signal, the second and third </w:t>
-      </w:r>
-      <w:r>
-        <w:rPr>
-          <w:szCs w:val="28"/>
-        </w:rPr>
-        <w:t>are</w:t>
-      </w:r>
-      <w:r>
-        <w:rPr>
-          <w:szCs w:val="28"/>
-        </w:rPr>
-        <w:t xml:space="preserve"> used for the 2.6GHz signal. When the output of the 2.4GHz diode detector goes above 10mV, the output of comparator 1 goes high, this sends a signal to the OR gate, which allows the dis</w:t>
-      </w:r>
-      <w:r>
-        <w:rPr>
-          <w:szCs w:val="28"/>
-        </w:rPr>
-        <w:t>play to turn on. Comparator 2 is used in the same way for the 2.6 GHz signal, and comparator 3 is used in parallel with comparator 2 to send a signal to the 7-segment display driver to make the display show a 0 if it is low or a 1 if it is high. Shown below in figure XX is the display showing both conditions.</w:t>
-      </w:r>
-      <w:bookmarkStart w:id="0" w:name="_GoBack"/>
-      <w:bookmarkEnd w:id="0"/>
-    </w:p>
-    <w:p>
-      <w:pPr>
-        <w:rPr>
-          <w:b/>
+    </w:p>
+    <w:p>
+      <w:pPr>
+        <w:rPr>
+          <w:sz w:val="28"/>
+          <w:szCs w:val="28"/>
+        </w:rPr>
+      </w:pPr>
+    </w:p>
+    <w:p>
+      <w:pPr>
+        <w:rPr>
+          <w:sz w:val="28"/>
+          <w:szCs w:val="28"/>
+        </w:rPr>
+      </w:pPr>
+    </w:p>
+    <w:p>
+      <w:pPr>
+        <w:rPr>
+          <w:sz w:val="28"/>
+          <w:szCs w:val="28"/>
+        </w:rPr>
+      </w:pPr>
+    </w:p>
+    <w:p>
+      <w:pPr>
+        <w:rPr>
+          <w:sz w:val="28"/>
+          <w:szCs w:val="28"/>
+        </w:rPr>
+      </w:pPr>
+    </w:p>
+    <w:p>
+      <w:pPr>
+        <w:rPr>
+          <w:sz w:val="28"/>
+          <w:szCs w:val="28"/>
+        </w:rPr>
+      </w:pPr>
+    </w:p>
+    <w:p>
+      <w:pPr>
+        <w:rPr>
+          <w:sz w:val="28"/>
+          <w:szCs w:val="28"/>
+        </w:rPr>
+      </w:pPr>
+    </w:p>
+    <w:p>
+      <w:pPr>
+        <w:rPr>
+          <w:sz w:val="28"/>
+          <w:szCs w:val="28"/>
+        </w:rPr>
+      </w:pPr>
+    </w:p>
+    <w:p>
+      <w:pPr>
+        <w:rPr>
+          <w:sz w:val="28"/>
+          <w:szCs w:val="28"/>
+        </w:rPr>
+      </w:pPr>
+    </w:p>
+    <w:p>
+      <w:pPr>
+        <w:rPr>
+          <w:sz w:val="28"/>
+          <w:szCs w:val="28"/>
+        </w:rPr>
+      </w:pPr>
+    </w:p>
+    <w:p>
+      <w:pPr>
+        <w:rPr>
+          <w:sz w:val="28"/>
+          <w:szCs w:val="28"/>
+        </w:rPr>
+      </w:pPr>
+    </w:p>
+    <w:p>
+      <w:pPr>
+        <w:rPr>
+          <w:sz w:val="28"/>
+          <w:szCs w:val="28"/>
+        </w:rPr>
+      </w:pPr>
+    </w:p>
+    <w:p>
+      <w:pPr>
+        <w:rPr>
+          <w:sz w:val="28"/>
+          <w:szCs w:val="28"/>
+        </w:rPr>
+      </w:pPr>
+    </w:p>
+    <w:p>
+      <w:pPr>
+        <w:rPr>
+          <w:sz w:val="28"/>
+          <w:szCs w:val="28"/>
+        </w:rPr>
+      </w:pPr>
+    </w:p>
+    <w:p>
+      <w:pPr>
+        <w:rPr>
           <w:sz w:val="28"/>
           <w:szCs w:val="28"/>
         </w:rPr>
@@ -673,6 +1342,40 @@
       </w:r>
     </w:p>
     <w:p>
+      <w:r>
+        <w:t xml:space="preserve">The </w:t>
+      </w:r>
+      <w:r>
+        <w:t xml:space="preserve">majority of the </w:t>
+      </w:r>
+      <w:r>
+        <w:t xml:space="preserve">PCB </w:t>
+      </w:r>
+      <w:r>
+        <w:t xml:space="preserve">layout </w:t>
+      </w:r>
+      <w:r>
+        <w:t xml:space="preserve">was </w:t>
+      </w:r>
+      <w:r>
+        <w:t>done</w:t>
+      </w:r>
+      <w:r>
+        <w:t xml:space="preserve"> in </w:t>
+      </w:r>
+      <w:proofErr w:type="spellStart"/>
+      <w:r>
+        <w:t>Cadsof</w:t>
+      </w:r>
+      <w:r>
+        <w:t>t’s</w:t>
+      </w:r>
+      <w:proofErr w:type="spellEnd"/>
+      <w:r>
+        <w:t xml:space="preserve"> Eagle CAD. </w:t>
+      </w:r>
+    </w:p>
+    <w:p>
       <w:pPr>
         <w:rPr>
           <w:b/>
@@ -701,7 +1404,60 @@
     <w:p>
       <w:pPr>
         <w:rPr>
-          <w:b/>
+          <w:sz w:val="28"/>
+          <w:szCs w:val="28"/>
+        </w:rPr>
+      </w:pPr>
+      <w:proofErr w:type="spellStart"/>
+      <w:r>
+        <w:rPr>
+          <w:sz w:val="28"/>
+          <w:szCs w:val="28"/>
+        </w:rPr>
+        <w:t>Intermod</w:t>
+      </w:r>
+      <w:proofErr w:type="spellEnd"/>
+      <w:r>
+        <w:rPr>
+          <w:sz w:val="28"/>
+          <w:szCs w:val="28"/>
+        </w:rPr>
+        <w:t xml:space="preserve"> distortion</w:t>
+      </w:r>
+    </w:p>
+    <w:p>
+      <w:pPr>
+        <w:rPr>
+          <w:sz w:val="28"/>
+          <w:szCs w:val="28"/>
+        </w:rPr>
+      </w:pPr>
+      <w:r>
+        <w:rPr>
+          <w:sz w:val="28"/>
+          <w:szCs w:val="28"/>
+        </w:rPr>
+        <w:t>Input power to output voltage</w:t>
+      </w:r>
+    </w:p>
+    <w:p>
+      <w:pPr>
+        <w:rPr>
+          <w:sz w:val="28"/>
+          <w:szCs w:val="28"/>
+        </w:rPr>
+      </w:pPr>
+      <w:r>
+        <w:rPr>
+          <w:sz w:val="28"/>
+          <w:szCs w:val="28"/>
+        </w:rPr>
+        <w:t>Detector output bandwidth</w:t>
+      </w:r>
+    </w:p>
+    <w:p>
+      <w:pPr>
+        <w:rPr>
           <w:sz w:val="28"/>
           <w:szCs w:val="28"/>
         </w:rPr>
@@ -751,7 +1507,7 @@
       </w:r>
     </w:p>
     <w:sectPr>
-      <w:headerReference w:type="default" r:id="rId8"/>
+      <w:headerReference w:type="default" r:id="rId12"/>
       <w:pgSz w:w="12240" w:h="15840"/>
       <w:pgMar w:top="1440" w:right="1800" w:bottom="1440" w:left="1800" w:header="720" w:footer="720" w:gutter="0"/>
       <w:cols w:space="720"/>
@@ -1195,6 +1951,33 @@
       <w:contextualSpacing/>
     </w:pPr>
   </w:style>
+  <w:style w:type="paragraph" w:styleId="BalloonText">
+    <w:name w:val="Balloon Text"/>
+    <w:basedOn w:val="Normal"/>
+    <w:link w:val="BalloonTextChar"/>
+    <w:uiPriority w:val="99"/>
+    <w:semiHidden/>
+    <w:unhideWhenUsed/>
+    <w:rsid w:val="00575618"/>
+    <w:rPr>
+      <w:rFonts w:ascii="Lucida Grande" w:hAnsi="Lucida Grande" w:cs="Lucida Grande"/>
+      <w:sz w:val="18"/>
+      <w:szCs w:val="18"/>
+    </w:rPr>
+  </w:style>
+  <w:style w:type="character" w:customStyle="1" w:styleId="BalloonTextChar">
+    <w:name w:val="Balloon Text Char"/>
+    <w:basedOn w:val="DefaultParagraphFont"/>
+    <w:link w:val="BalloonText"/>
+    <w:uiPriority w:val="99"/>
+    <w:semiHidden/>
+    <w:rsid w:val="00575618"/>
+    <w:rPr>
+      <w:rFonts w:ascii="Lucida Grande" w:hAnsi="Lucida Grande" w:cs="Lucida Grande"/>
+      <w:sz w:val="18"/>
+      <w:szCs w:val="18"/>
+    </w:rPr>
+  </w:style>
 </w:styles>
 </file>
 
@@ -1433,6 +2216,33 @@
       <w:ind w:left="720"/>
       <w:contextualSpacing/>
     </w:pPr>
+  </w:style>
+  <w:style w:type="paragraph" w:styleId="BalloonText">
+    <w:name w:val="Balloon Text"/>
+    <w:basedOn w:val="Normal"/>
+    <w:link w:val="BalloonTextChar"/>
+    <w:uiPriority w:val="99"/>
+    <w:semiHidden/>
+    <w:unhideWhenUsed/>
+    <w:rsid w:val="00575618"/>
+    <w:rPr>
+      <w:rFonts w:ascii="Lucida Grande" w:hAnsi="Lucida Grande" w:cs="Lucida Grande"/>
+      <w:sz w:val="18"/>
+      <w:szCs w:val="18"/>
+    </w:rPr>
+  </w:style>
+  <w:style w:type="character" w:customStyle="1" w:styleId="BalloonTextChar">
+    <w:name w:val="Balloon Text Char"/>
+    <w:basedOn w:val="DefaultParagraphFont"/>
+    <w:link w:val="BalloonText"/>
+    <w:uiPriority w:val="99"/>
+    <w:semiHidden/>
+    <w:rsid w:val="00575618"/>
+    <w:rPr>
+      <w:rFonts w:ascii="Lucida Grande" w:hAnsi="Lucida Grande" w:cs="Lucida Grande"/>
+      <w:sz w:val="18"/>
+      <w:szCs w:val="18"/>
+    </w:rPr>
   </w:style>
 </w:styles>
 </file>

</xml_diff>

<commit_message>
formatinf and spelling corrected on FSK paper
</commit_message>
<xml_diff>
--- a/project/FSK/report/final_report.docx
+++ b/project/FSK/report/final_report.docx
@@ -125,10 +125,28 @@
         <w:t xml:space="preserve">receiver </w:t>
       </w:r>
       <w:r>
-        <w:t>was designed, simulated in ADS and built using the rapid prototyping equipment in the Lab for Interconnected Devices at Portland State University. The receiver included a LNA on the front end, a Wilkinson power divider, resonant cavity</w:t>
-      </w:r>
-      <w:r>
-        <w:t xml:space="preserve"> filters and diode detectors. Later a 7-segment display and appropriate logic was used to interpret the data and display what the binary value is.</w:t>
+        <w:t>was designed, simulated in ADS and built using the rapid prototyping equipment in the Lab for Interconnected Devices at Portland State University. The receiver included a</w:t>
+      </w:r>
+      <w:r>
+        <w:t>n</w:t>
+      </w:r>
+      <w:r>
+        <w:t xml:space="preserve"> LNA on the front end, a Wilkinson power divider, resonant cavity</w:t>
+      </w:r>
+      <w:r>
+        <w:t xml:space="preserve"> filters and diode detector</w:t>
+      </w:r>
+      <w:r>
+        <w:t>s. Later a 7-segment display with the</w:t>
+      </w:r>
+      <w:r>
+        <w:t xml:space="preserve"> appropriate logic was used to interpret the data and </w:t>
+      </w:r>
+      <w:r>
+        <w:t>display the binary output</w:t>
+      </w:r>
+      <w:r>
+        <w:t>.</w:t>
       </w:r>
     </w:p>
     <w:p>
@@ -238,15 +256,7 @@
         </w:numPr>
       </w:pPr>
       <w:r>
-        <w:t xml:space="preserve">2.4 and 2.6GHz </w:t>
-      </w:r>
-      <w:proofErr w:type="spellStart"/>
-      <w:r>
-        <w:t>Bandpass</w:t>
-      </w:r>
-      <w:proofErr w:type="spellEnd"/>
-      <w:r>
-        <w:t xml:space="preserve"> filters</w:t>
+        <w:t>2.4 and 2.6GHz Bandpass filters</w:t>
       </w:r>
     </w:p>
     <w:p>
@@ -412,14 +422,27 @@
                             <w:r>
                               <w:t xml:space="preserve">Figure </w:t>
                             </w:r>
-                            <w:fldSimple w:instr=" SEQ Figure \* ARABIC ">
-                              <w:r>
-                                <w:rPr>
-                                  <w:noProof/>
-                                </w:rPr>
-                                <w:t>1</w:t>
-                              </w:r>
-                            </w:fldSimple>
+                            <w:r>
+                              <w:fldChar w:fldCharType="begin"/>
+                            </w:r>
+                            <w:r>
+                              <w:instrText xml:space="preserve"> SEQ Figure \* ARABIC </w:instrText>
+                            </w:r>
+                            <w:r>
+                              <w:fldChar w:fldCharType="separate"/>
+                            </w:r>
+                            <w:r>
+                              <w:rPr>
+                                <w:noProof/>
+                              </w:rPr>
+                              <w:t>1</w:t>
+                            </w:r>
+                            <w:r>
+                              <w:rPr>
+                                <w:noProof/>
+                              </w:rPr>
+                              <w:fldChar w:fldCharType="end"/>
+                            </w:r>
                             <w:r>
                               <w:t>: LNA Layout</w:t>
                             </w:r>
@@ -481,7 +504,19 @@
         </mc:AlternateContent>
       </w:r>
       <w:r>
-        <w:t xml:space="preserve">The LNA is the front end of the receiver. Its purpose is to amplify very weak signals with out adding much noise to the system. This is done through various input and output matching techniques. Initially, a packaged LNA (PSA-5043+) was going to be </w:t>
+        <w:t>The LNA is the front end of the receiver. Its purpose is to</w:t>
+      </w:r>
+      <w:r>
+        <w:t xml:space="preserve"> amplify very weak signals with</w:t>
+      </w:r>
+      <w:r>
+        <w:t>out adding much noise to the system. This is done through various input and out</w:t>
+      </w:r>
+      <w:r>
+        <w:t>put matching networks</w:t>
+      </w:r>
+      <w:r>
+        <w:t xml:space="preserve">. Initially, a packaged LNA (PSA-5043+) was going to be </w:t>
       </w:r>
       <w:proofErr w:type="gramStart"/>
       <w:r>
@@ -501,27 +536,64 @@
         <w:t xml:space="preserve"> was used. The alternate LNA has</w:t>
       </w:r>
       <w:r>
-        <w:t xml:space="preserve"> a gain of about 13dB at 2.4GHz and about 11dB at 2.6GHz and S11 </w:t>
-      </w:r>
-      <w:r>
-        <w:t>around -10dB at 2.4GHz. This was decided to be sufficient to be used in the final receiver.</w:t>
-      </w:r>
-    </w:p>
-    <w:p>
-      <w:pPr>
-        <w:rPr>
-          <w:b/>
-          <w:sz w:val="28"/>
-          <w:szCs w:val="28"/>
-        </w:rPr>
-      </w:pPr>
-      <w:r>
-        <w:rPr>
-          <w:b/>
-          <w:sz w:val="28"/>
-          <w:szCs w:val="28"/>
-        </w:rPr>
-        <w:lastRenderedPageBreak/>
+        <w:t xml:space="preserve"> a gain of 13dB at 2.4GHz and</w:t>
+      </w:r>
+      <w:r>
+        <w:t xml:space="preserve"> 11dB at 2.6GHz</w:t>
+      </w:r>
+      <w:r>
+        <w:t xml:space="preserve">. </w:t>
+      </w:r>
+      <w:r>
+        <w:t xml:space="preserve"> </w:t>
+      </w:r>
+      <w:proofErr w:type="gramStart"/>
+      <w:r>
+        <w:t>S11</w:t>
+      </w:r>
+      <w:r>
+        <w:t>~</w:t>
+      </w:r>
+      <w:r>
+        <w:t xml:space="preserve"> -10dB at 2.4GHz.</w:t>
+      </w:r>
+      <w:proofErr w:type="gramEnd"/>
+      <w:r>
+        <w:t xml:space="preserve"> This was decided to be sufficient to be used in the final receiver.</w:t>
+      </w:r>
+    </w:p>
+    <w:p>
+      <w:pPr>
+        <w:rPr>
+          <w:b/>
+          <w:sz w:val="28"/>
+          <w:szCs w:val="28"/>
+        </w:rPr>
+      </w:pPr>
+    </w:p>
+    <w:p>
+      <w:pPr>
+        <w:rPr>
+          <w:b/>
+          <w:sz w:val="28"/>
+          <w:szCs w:val="28"/>
+        </w:rPr>
+      </w:pPr>
+    </w:p>
+    <w:p>
+      <w:pPr>
+        <w:rPr>
+          <w:b/>
+          <w:sz w:val="28"/>
+          <w:szCs w:val="28"/>
+        </w:rPr>
+      </w:pPr>
+      <w:r>
+        <w:rPr>
+          <w:b/>
+          <w:sz w:val="28"/>
+          <w:szCs w:val="28"/>
+        </w:rPr>
         <w:t>Wilkinson Splitter</w:t>
       </w:r>
     </w:p>
@@ -593,14 +665,27 @@
                             <w:r>
                               <w:t xml:space="preserve">Figure </w:t>
                             </w:r>
-                            <w:fldSimple w:instr=" SEQ Figure \* ARABIC ">
-                              <w:r>
-                                <w:rPr>
-                                  <w:noProof/>
-                                </w:rPr>
-                                <w:t>2</w:t>
-                              </w:r>
-                            </w:fldSimple>
+                            <w:r>
+                              <w:fldChar w:fldCharType="begin"/>
+                            </w:r>
+                            <w:r>
+                              <w:instrText xml:space="preserve"> SEQ Figure \* ARABIC </w:instrText>
+                            </w:r>
+                            <w:r>
+                              <w:fldChar w:fldCharType="separate"/>
+                            </w:r>
+                            <w:r>
+                              <w:rPr>
+                                <w:noProof/>
+                              </w:rPr>
+                              <w:t>2</w:t>
+                            </w:r>
+                            <w:r>
+                              <w:rPr>
+                                <w:noProof/>
+                              </w:rPr>
+                              <w:fldChar w:fldCharType="end"/>
+                            </w:r>
                             <w:r>
                               <w:t>: Wilkinson Splitter Layout</w:t>
                             </w:r>
@@ -744,7 +829,22 @@
         <w:t>in Eagle CAD (shown in figure 2</w:t>
       </w:r>
       <w:r>
-        <w:t>). The measurement of the splitter showed that it the center frequency was indeed at 2.5GHz and the output on each channel had a loss of 3dB when properly terminated with 50ohms. S11 was measured to be approximately -15dB.</w:t>
+        <w:t>). The measuremen</w:t>
+      </w:r>
+      <w:r>
+        <w:t xml:space="preserve">t of the splitter showed that </w:t>
+      </w:r>
+      <w:r>
+        <w:t>the</w:t>
+      </w:r>
+      <w:r>
+        <w:t xml:space="preserve"> center frequency was indeed at 2.5GHz and the output on each channel had a loss of 3dB when properly terminated with 50</w:t>
+      </w:r>
+      <w:r>
+        <w:t xml:space="preserve"> O</w:t>
+      </w:r>
+      <w:r>
+        <w:t>hms. S11 was measured to be approximately -15dB.</w:t>
       </w:r>
     </w:p>
     <w:p>
@@ -842,10 +942,31 @@
         <w:t xml:space="preserve"> and low insertion loss</w:t>
       </w:r>
       <w:r>
-        <w:t>, which will allow the receiver to easily distinguish between 2.4GHz and 2.6GHz. Shown below is an equivalent circuit for the resonant cavity. To construct the cavity filter a one-inch copper pipe cap was used as a cavity. The volume of the pipe cap happens to be just right for the frequency range of interest. To tune the filter, a #4-40 brass screw was used to vary the inductance and capacitance of the cavity to just the right frequency. The insertion loss of the cavity filters is around 1dB, and a bandwidth of approximately 15MHz was achieved</w:t>
-      </w:r>
-      <w:r>
-        <w:t xml:space="preserve">. S11 was also decent at around -15dB. </w:t>
+        <w:t>, which will allow the receiver to easily distinguish between 2.4GHz and 2.6GHz. Shown below is an equivalent circuit for the resonant</w:t>
+      </w:r>
+      <w:r>
+        <w:t xml:space="preserve"> cavity. To construct the</w:t>
+      </w:r>
+      <w:r>
+        <w:t xml:space="preserve"> filter a one-inch copper pipe cap was used as a cavity. The volume of the pipe cap happens to be just right for the frequency range of interest. To tune the filter, a #4-40 brass screw was used to vary the inductance and capacitance</w:t>
+      </w:r>
+      <w:r>
+        <w:t xml:space="preserve"> of the cavity to just the desired</w:t>
+      </w:r>
+      <w:r>
+        <w:t xml:space="preserve"> frequency</w:t>
+      </w:r>
+      <w:r>
+        <w:t xml:space="preserve"> response</w:t>
+      </w:r>
+      <w:r>
+        <w:t>. The insertion loss of the cavity filters is around 1dB, and a bandwidth of approximately 15MHz was achieved</w:t>
+      </w:r>
+      <w:r>
+        <w:t>. S11 was also decent at approximately</w:t>
+      </w:r>
+      <w:r>
+        <w:t xml:space="preserve"> -15dB. </w:t>
       </w:r>
     </w:p>
     <w:p>
@@ -914,14 +1035,27 @@
                             <w:r>
                               <w:t xml:space="preserve">Figure </w:t>
                             </w:r>
-                            <w:fldSimple w:instr=" SEQ Figure \* ARABIC ">
-                              <w:r>
-                                <w:rPr>
-                                  <w:noProof/>
-                                </w:rPr>
-                                <w:t>3</w:t>
-                              </w:r>
-                            </w:fldSimple>
+                            <w:r>
+                              <w:fldChar w:fldCharType="begin"/>
+                            </w:r>
+                            <w:r>
+                              <w:instrText xml:space="preserve"> SEQ Figure \* ARABIC </w:instrText>
+                            </w:r>
+                            <w:r>
+                              <w:fldChar w:fldCharType="separate"/>
+                            </w:r>
+                            <w:r>
+                              <w:rPr>
+                                <w:noProof/>
+                              </w:rPr>
+                              <w:t>3</w:t>
+                            </w:r>
+                            <w:r>
+                              <w:rPr>
+                                <w:noProof/>
+                              </w:rPr>
+                              <w:fldChar w:fldCharType="end"/>
+                            </w:r>
                             <w:r>
                               <w:t>: Pipe Cap Filter Sketch</w:t>
                             </w:r>
@@ -1054,17 +1188,37 @@
         </w:drawing>
       </w:r>
       <w:r>
-        <w:t>Construction of the filters also posed to be a challenge. Since it the entire receiver was going to be on a single PCB, the filters</w:t>
-      </w:r>
-      <w:r>
-        <w:t xml:space="preserve"> needed to mount to the board. H</w:t>
-      </w:r>
-      <w:r>
-        <w:t xml:space="preserve">owever getting the signal into the cavity while mounted to the board was not very straightforward. To achieve this, two small sections of semi-rigid coax were used to loop underneath the </w:t>
-      </w:r>
-      <w:r>
-        <w:lastRenderedPageBreak/>
-        <w:t xml:space="preserve">PCB and </w:t>
+        <w:t>Construction of the filters also p</w:t>
+      </w:r>
+      <w:r>
+        <w:t>osed to be a challenge. Since</w:t>
+      </w:r>
+      <w:r>
+        <w:t xml:space="preserve"> the entire receiver was going to be on a single PCB, the filters</w:t>
+      </w:r>
+      <w:r>
+        <w:t xml:space="preserve"> needed to </w:t>
+      </w:r>
+      <w:r>
+        <w:t xml:space="preserve">be </w:t>
+      </w:r>
+      <w:r>
+        <w:t>mount</w:t>
+      </w:r>
+      <w:r>
+        <w:t>ed</w:t>
+      </w:r>
+      <w:r>
+        <w:t xml:space="preserve"> to the board. H</w:t>
+      </w:r>
+      <w:r>
+        <w:t>owever getting the signal into the cavity while m</w:t>
+      </w:r>
+      <w:r>
+        <w:t>ounted to the board was not</w:t>
+      </w:r>
+      <w:r>
+        <w:t xml:space="preserve"> straightforward. To achieve this, two small sections of semi-rigid coax were used to loop underneath the PCB and </w:t>
       </w:r>
       <w:r>
         <w:t>come back through a hole inside the cavity filter. This method was very successful an</w:t>
@@ -1209,23 +1363,10 @@
         <w:t>The schematic below shows the matching netw</w:t>
       </w:r>
       <w:r>
-        <w:t xml:space="preserve">ork for the diode detector. </w:t>
-      </w:r>
-      <w:proofErr w:type="spellStart"/>
-      <w:r>
-        <w:t>Parasitics</w:t>
-      </w:r>
-      <w:proofErr w:type="spellEnd"/>
-      <w:r>
-        <w:t xml:space="preserve"> have been added due to the diode’s packaging per app note </w:t>
-      </w:r>
-      <w:proofErr w:type="spellStart"/>
-      <w:r>
-        <w:t>Avago</w:t>
-      </w:r>
-      <w:proofErr w:type="spellEnd"/>
-      <w:r>
-        <w:t xml:space="preserve"> Technologies 1124. The short circuited stub serves two purposes, its is used as a matching network but more importantly it serves as a path to ground when the diode is not conducting. </w:t>
+        <w:t>ork for the diode detector. Parasitics</w:t>
+      </w:r>
+      <w:r>
+        <w:t xml:space="preserve"> have been added due to the diode’s packaging per app note Avago Technologies 1124. The short circuited stub serves two purposes, its is used as a matching network but more importantly it serves as a path to ground when the diode is not conducting. </w:t>
       </w:r>
     </w:p>
     <w:p/>
@@ -1523,14 +1664,27 @@
                             <w:r>
                               <w:t xml:space="preserve">Figure </w:t>
                             </w:r>
-                            <w:fldSimple w:instr=" SEQ Figure \* ARABIC ">
-                              <w:r>
-                                <w:rPr>
-                                  <w:noProof/>
-                                </w:rPr>
-                                <w:t>4</w:t>
-                              </w:r>
-                            </w:fldSimple>
+                            <w:r>
+                              <w:fldChar w:fldCharType="begin"/>
+                            </w:r>
+                            <w:r>
+                              <w:instrText xml:space="preserve"> SEQ Figure \* ARABIC </w:instrText>
+                            </w:r>
+                            <w:r>
+                              <w:fldChar w:fldCharType="separate"/>
+                            </w:r>
+                            <w:r>
+                              <w:rPr>
+                                <w:noProof/>
+                              </w:rPr>
+                              <w:t>4</w:t>
+                            </w:r>
+                            <w:r>
+                              <w:rPr>
+                                <w:noProof/>
+                              </w:rPr>
+                              <w:fldChar w:fldCharType="end"/>
+                            </w:r>
                             <w:r>
                               <w:t>: 7-Segment display Schematic</w:t>
                             </w:r>
@@ -1738,14 +1892,27 @@
                             <w:r>
                               <w:t xml:space="preserve">Figure </w:t>
                             </w:r>
-                            <w:fldSimple w:instr=" SEQ Figure \* ARABIC ">
-                              <w:r>
-                                <w:rPr>
-                                  <w:noProof/>
-                                </w:rPr>
-                                <w:t>5</w:t>
-                              </w:r>
-                            </w:fldSimple>
+                            <w:r>
+                              <w:fldChar w:fldCharType="begin"/>
+                            </w:r>
+                            <w:r>
+                              <w:instrText xml:space="preserve"> SEQ Figure \* ARABIC </w:instrText>
+                            </w:r>
+                            <w:r>
+                              <w:fldChar w:fldCharType="separate"/>
+                            </w:r>
+                            <w:r>
+                              <w:rPr>
+                                <w:noProof/>
+                              </w:rPr>
+                              <w:t>5</w:t>
+                            </w:r>
+                            <w:r>
+                              <w:rPr>
+                                <w:noProof/>
+                              </w:rPr>
+                              <w:fldChar w:fldCharType="end"/>
+                            </w:r>
                             <w:r>
                               <w:t xml:space="preserve">: </w:t>
                             </w:r>
@@ -1931,7 +2098,10 @@
         <w:t xml:space="preserve"> impedance</w:t>
       </w:r>
       <w:r>
-        <w:t xml:space="preserve"> around 300 ohms. </w:t>
+        <w:t xml:space="preserve"> around 300 O</w:t>
+      </w:r>
+      <w:r>
+        <w:t xml:space="preserve">hms. </w:t>
       </w:r>
       <w:r>
         <w:t>To</w:t>
@@ -1940,7 +2110,13 @@
         <w:t xml:space="preserve"> transform this </w:t>
       </w:r>
       <w:r>
-        <w:t xml:space="preserve">impedance to 50ohms, typically a </w:t>
+        <w:t>impedance to 50</w:t>
+      </w:r>
+      <w:r>
+        <w:t xml:space="preserve"> O</w:t>
+      </w:r>
+      <w:r>
+        <w:t xml:space="preserve">hms, typically a </w:t>
       </w:r>
       <w:proofErr w:type="spellStart"/>
       <w:r>
@@ -2076,14 +2252,27 @@
                             <w:r>
                               <w:t xml:space="preserve">Figure </w:t>
                             </w:r>
-                            <w:fldSimple w:instr=" SEQ Figure \* ARABIC ">
-                              <w:r>
-                                <w:rPr>
-                                  <w:noProof/>
-                                </w:rPr>
-                                <w:t>6</w:t>
-                              </w:r>
-                            </w:fldSimple>
+                            <w:r>
+                              <w:fldChar w:fldCharType="begin"/>
+                            </w:r>
+                            <w:r>
+                              <w:instrText xml:space="preserve"> SEQ Figure \* ARABIC </w:instrText>
+                            </w:r>
+                            <w:r>
+                              <w:fldChar w:fldCharType="separate"/>
+                            </w:r>
+                            <w:r>
+                              <w:rPr>
+                                <w:noProof/>
+                              </w:rPr>
+                              <w:t>6</w:t>
+                            </w:r>
+                            <w:r>
+                              <w:rPr>
+                                <w:noProof/>
+                              </w:rPr>
+                              <w:fldChar w:fldCharType="end"/>
+                            </w:r>
                             <w:r>
                               <w:t xml:space="preserve">: Radiation Pattern for </w:t>
                             </w:r>
@@ -2238,13 +2427,11 @@
     </w:p>
     <w:p>
       <w:r>
-        <w:t xml:space="preserve">Initially, there was an attempt to layout the entire </w:t>
-      </w:r>
-      <w:proofErr w:type="spellStart"/>
-      <w:r>
-        <w:t>PCb</w:t>
-      </w:r>
-      <w:proofErr w:type="spellEnd"/>
+        <w:t xml:space="preserve">Initially, there was an </w:t>
+      </w:r>
+      <w:r>
+        <w:t>attempt to layout the entire PCB</w:t>
+      </w:r>
       <w:r>
         <w:t xml:space="preserve"> in ADS, however there were many issues that were encountered. Since time was also a constraint from this project, it was decided to generate the entire layout in Eagle. </w:t>
       </w:r>
@@ -2363,14 +2550,27 @@
                             <w:r>
                               <w:t xml:space="preserve">Figure </w:t>
                             </w:r>
-                            <w:fldSimple w:instr=" SEQ Figure \* ARABIC ">
-                              <w:r>
-                                <w:rPr>
-                                  <w:noProof/>
-                                </w:rPr>
-                                <w:t>7</w:t>
-                              </w:r>
-                            </w:fldSimple>
+                            <w:r>
+                              <w:fldChar w:fldCharType="begin"/>
+                            </w:r>
+                            <w:r>
+                              <w:instrText xml:space="preserve"> SEQ Figure \* ARABIC </w:instrText>
+                            </w:r>
+                            <w:r>
+                              <w:fldChar w:fldCharType="separate"/>
+                            </w:r>
+                            <w:r>
+                              <w:rPr>
+                                <w:noProof/>
+                              </w:rPr>
+                              <w:t>7</w:t>
+                            </w:r>
+                            <w:r>
+                              <w:rPr>
+                                <w:noProof/>
+                              </w:rPr>
+                              <w:fldChar w:fldCharType="end"/>
+                            </w:r>
                             <w:r>
                               <w:t>: FSK Receiver Layout in Eagle CAD</w:t>
                             </w:r>
@@ -2744,7 +2944,6 @@
           <w:sz w:val="28"/>
           <w:szCs w:val="28"/>
         </w:rPr>
-        <w:lastRenderedPageBreak/>
         <w:t>Measurements</w:t>
       </w:r>
     </w:p>
@@ -2812,14 +3011,27 @@
                             <w:r>
                               <w:t xml:space="preserve">Figure </w:t>
                             </w:r>
-                            <w:fldSimple w:instr=" SEQ Figure \* ARABIC ">
-                              <w:r>
-                                <w:rPr>
-                                  <w:noProof/>
-                                </w:rPr>
-                                <w:t>8</w:t>
-                              </w:r>
-                            </w:fldSimple>
+                            <w:r>
+                              <w:fldChar w:fldCharType="begin"/>
+                            </w:r>
+                            <w:r>
+                              <w:instrText xml:space="preserve"> SEQ Figure \* ARABIC </w:instrText>
+                            </w:r>
+                            <w:r>
+                              <w:fldChar w:fldCharType="separate"/>
+                            </w:r>
+                            <w:r>
+                              <w:rPr>
+                                <w:noProof/>
+                              </w:rPr>
+                              <w:t>8</w:t>
+                            </w:r>
+                            <w:r>
+                              <w:rPr>
+                                <w:noProof/>
+                              </w:rPr>
+                              <w:fldChar w:fldCharType="end"/>
+                            </w:r>
                             <w:r>
                               <w:t>: Power In Vs. Voltage Out</w:t>
                             </w:r>
@@ -3045,14 +3257,30 @@
                             <w:r>
                               <w:t xml:space="preserve">Figure </w:t>
                             </w:r>
-                            <w:fldSimple w:instr=" SEQ Figure \* ARABIC ">
-                              <w:r>
-                                <w:rPr>
-                                  <w:noProof/>
-                                </w:rPr>
-                                <w:t>9</w:t>
-                              </w:r>
-                            </w:fldSimple>
+                            <w:r>
+                              <w:fldChar w:fldCharType="begin"/>
+                            </w:r>
+                            <w:r>
+                              <w:instrText xml:space="preserve"> S</w:instrText>
+                            </w:r>
+                            <w:r>
+                              <w:instrText xml:space="preserve">EQ Figure \* ARABIC </w:instrText>
+                            </w:r>
+                            <w:r>
+                              <w:fldChar w:fldCharType="separate"/>
+                            </w:r>
+                            <w:r>
+                              <w:rPr>
+                                <w:noProof/>
+                              </w:rPr>
+                              <w:t>9</w:t>
+                            </w:r>
+                            <w:r>
+                              <w:rPr>
+                                <w:noProof/>
+                              </w:rPr>
+                              <w:fldChar w:fldCharType="end"/>
+                            </w:r>
                             <w:r>
                               <w:t>: Frequency In Vs. Voltage Out</w:t>
                             </w:r>
@@ -3177,96 +3405,134 @@
         <w:rPr>
           <w:szCs w:val="28"/>
         </w:rPr>
-        <w:t xml:space="preserve">Next, the input power level was held constant, the input frequency was varied and output voltage was measure rom both the 2.4 and 2.6GHz outputs. </w:t>
-      </w:r>
-      <w:r>
-        <w:rPr>
-          <w:szCs w:val="28"/>
-        </w:rPr>
-        <w:t>Shown in figure 9 are the results of the test. From these two sets of measurements, it was discovered that the 2.6GHz was much less sensitive than2.4GHz output. This is most likely caused by the lack of gain at 2.6GHz at the LNA. Other contributions to the lower output level could come from mismatches between stages, filter insertion loss, or diode detector insertion loss.</w:t>
-      </w:r>
-    </w:p>
-    <w:p/>
-    <w:p>
-      <w:pPr>
-        <w:rPr>
-          <w:szCs w:val="28"/>
-        </w:rPr>
-      </w:pPr>
-    </w:p>
-    <w:p>
-      <w:pPr>
-        <w:rPr>
-          <w:sz w:val="28"/>
-          <w:szCs w:val="28"/>
-        </w:rPr>
-      </w:pPr>
-    </w:p>
-    <w:p>
-      <w:pPr>
-        <w:rPr>
-          <w:sz w:val="28"/>
-          <w:szCs w:val="28"/>
-        </w:rPr>
-      </w:pPr>
-    </w:p>
-    <w:p>
-      <w:pPr>
-        <w:rPr>
-          <w:sz w:val="28"/>
-          <w:szCs w:val="28"/>
-        </w:rPr>
-      </w:pPr>
-    </w:p>
-    <w:p>
-      <w:pPr>
-        <w:rPr>
-          <w:sz w:val="28"/>
-          <w:szCs w:val="28"/>
-        </w:rPr>
-      </w:pPr>
-    </w:p>
-    <w:p>
-      <w:pPr>
-        <w:rPr>
-          <w:sz w:val="28"/>
-          <w:szCs w:val="28"/>
-        </w:rPr>
-      </w:pPr>
-    </w:p>
-    <w:p>
-      <w:pPr>
-        <w:rPr>
-          <w:sz w:val="28"/>
-          <w:szCs w:val="28"/>
-        </w:rPr>
-      </w:pPr>
-    </w:p>
-    <w:p>
-      <w:pPr>
-        <w:rPr>
-          <w:b/>
-          <w:sz w:val="28"/>
-          <w:szCs w:val="28"/>
-        </w:rPr>
-      </w:pPr>
-      <w:r>
-        <w:rPr>
-          <w:b/>
-          <w:sz w:val="28"/>
-          <w:szCs w:val="28"/>
-        </w:rPr>
-        <w:t>Conclusion</w:t>
-      </w:r>
-    </w:p>
-    <w:p>
-      <w:pPr>
-        <w:rPr>
-          <w:szCs w:val="28"/>
-        </w:rPr>
-      </w:pPr>
+        <w:t>Next, the input power level was held constant, the input frequency was varied an</w:t>
+      </w:r>
+      <w:r>
+        <w:rPr>
+          <w:szCs w:val="28"/>
+        </w:rPr>
+        <w:t xml:space="preserve">d output voltage was measure for </w:t>
+      </w:r>
+      <w:proofErr w:type="gramStart"/>
+      <w:r>
+        <w:rPr>
+          <w:szCs w:val="28"/>
+        </w:rPr>
+        <w:t xml:space="preserve">both </w:t>
+      </w:r>
+      <w:r>
+        <w:rPr>
+          <w:szCs w:val="28"/>
+        </w:rPr>
+        <w:t xml:space="preserve"> 2.4</w:t>
+      </w:r>
+      <w:proofErr w:type="gramEnd"/>
+      <w:r>
+        <w:rPr>
+          <w:szCs w:val="28"/>
+        </w:rPr>
+        <w:t xml:space="preserve"> and 2.6GHz outputs. </w:t>
+      </w:r>
+      <w:r>
+        <w:rPr>
+          <w:szCs w:val="28"/>
+        </w:rPr>
+        <w:t xml:space="preserve">Shown in figure 9 are the results of the test. From these two sets of measurements, it was discovered that the 2.6GHz was much less sensitive than2.4GHz output. This is most likely caused </w:t>
+      </w:r>
+      <w:r>
+        <w:rPr>
+          <w:szCs w:val="28"/>
+        </w:rPr>
+        <w:t>by the lack of gain at 2.6GHz from</w:t>
+      </w:r>
       <w:bookmarkStart w:id="0" w:name="_GoBack"/>
       <w:bookmarkEnd w:id="0"/>
+      <w:r>
+        <w:rPr>
+          <w:szCs w:val="28"/>
+        </w:rPr>
+        <w:t xml:space="preserve"> the LNA. Other contributions to the lower output level could come from mismatches between stages, filter insertion loss, or diode detector insertion loss.</w:t>
+      </w:r>
+    </w:p>
+    <w:p/>
+    <w:p>
+      <w:pPr>
+        <w:rPr>
+          <w:szCs w:val="28"/>
+        </w:rPr>
+      </w:pPr>
+    </w:p>
+    <w:p>
+      <w:pPr>
+        <w:rPr>
+          <w:sz w:val="28"/>
+          <w:szCs w:val="28"/>
+        </w:rPr>
+      </w:pPr>
+    </w:p>
+    <w:p>
+      <w:pPr>
+        <w:rPr>
+          <w:sz w:val="28"/>
+          <w:szCs w:val="28"/>
+        </w:rPr>
+      </w:pPr>
+    </w:p>
+    <w:p>
+      <w:pPr>
+        <w:rPr>
+          <w:sz w:val="28"/>
+          <w:szCs w:val="28"/>
+        </w:rPr>
+      </w:pPr>
+    </w:p>
+    <w:p>
+      <w:pPr>
+        <w:rPr>
+          <w:sz w:val="28"/>
+          <w:szCs w:val="28"/>
+        </w:rPr>
+      </w:pPr>
+    </w:p>
+    <w:p>
+      <w:pPr>
+        <w:rPr>
+          <w:sz w:val="28"/>
+          <w:szCs w:val="28"/>
+        </w:rPr>
+      </w:pPr>
+    </w:p>
+    <w:p>
+      <w:pPr>
+        <w:rPr>
+          <w:sz w:val="28"/>
+          <w:szCs w:val="28"/>
+        </w:rPr>
+      </w:pPr>
+    </w:p>
+    <w:p>
+      <w:pPr>
+        <w:rPr>
+          <w:b/>
+          <w:sz w:val="28"/>
+          <w:szCs w:val="28"/>
+        </w:rPr>
+      </w:pPr>
+      <w:r>
+        <w:rPr>
+          <w:b/>
+          <w:sz w:val="28"/>
+          <w:szCs w:val="28"/>
+        </w:rPr>
+        <w:t>Conclusion</w:t>
+      </w:r>
+    </w:p>
+    <w:p>
+      <w:pPr>
+        <w:rPr>
+          <w:szCs w:val="28"/>
+        </w:rPr>
+      </w:pPr>
     </w:p>
     <w:p>
       <w:pPr>
@@ -3363,13 +3629,8 @@
     </w:r>
     <w:r>
       <w:tab/>
-      <w:t xml:space="preserve">Carlos </w:t>
+      <w:t>Carlos Mariscal</w:t>
     </w:r>
-    <w:proofErr w:type="spellStart"/>
-    <w:r>
-      <w:t>Mariscal</w:t>
-    </w:r>
-    <w:proofErr w:type="spellEnd"/>
     <w:r>
       <w:tab/>
       <w:t xml:space="preserve">Raymond </w:t>
@@ -3787,6 +4048,7 @@
   <w:style w:type="character" w:default="1" w:styleId="DefaultParagraphFont">
     <w:name w:val="Default Paragraph Font"/>
     <w:uiPriority w:val="1"/>
+    <w:semiHidden/>
     <w:unhideWhenUsed/>
   </w:style>
   <w:style w:type="table" w:default="1" w:styleId="TableNormal">
@@ -4071,6 +4333,7 @@
   <w:style w:type="character" w:default="1" w:styleId="DefaultParagraphFont">
     <w:name w:val="Default Paragraph Font"/>
     <w:uiPriority w:val="1"/>
+    <w:semiHidden/>
     <w:unhideWhenUsed/>
   </w:style>
   <w:style w:type="table" w:default="1" w:styleId="TableNormal">

</xml_diff>

<commit_message>
added conclusion, just need references
</commit_message>
<xml_diff>
--- a/project/FSK/report/final_report.docx
+++ b/project/FSK/report/final_report.docx
@@ -422,27 +422,14 @@
                             <w:r>
                               <w:t xml:space="preserve">Figure </w:t>
                             </w:r>
-                            <w:r>
-                              <w:fldChar w:fldCharType="begin"/>
-                            </w:r>
-                            <w:r>
-                              <w:instrText xml:space="preserve"> SEQ Figure \* ARABIC </w:instrText>
-                            </w:r>
-                            <w:r>
-                              <w:fldChar w:fldCharType="separate"/>
-                            </w:r>
-                            <w:r>
-                              <w:rPr>
-                                <w:noProof/>
-                              </w:rPr>
-                              <w:t>1</w:t>
-                            </w:r>
-                            <w:r>
-                              <w:rPr>
-                                <w:noProof/>
-                              </w:rPr>
-                              <w:fldChar w:fldCharType="end"/>
-                            </w:r>
+                            <w:fldSimple w:instr=" SEQ Figure \* ARABIC ">
+                              <w:r>
+                                <w:rPr>
+                                  <w:noProof/>
+                                </w:rPr>
+                                <w:t>1</w:t>
+                              </w:r>
+                            </w:fldSimple>
                             <w:r>
                               <w:t>: LNA Layout</w:t>
                             </w:r>
@@ -665,27 +652,14 @@
                             <w:r>
                               <w:t xml:space="preserve">Figure </w:t>
                             </w:r>
-                            <w:r>
-                              <w:fldChar w:fldCharType="begin"/>
-                            </w:r>
-                            <w:r>
-                              <w:instrText xml:space="preserve"> SEQ Figure \* ARABIC </w:instrText>
-                            </w:r>
-                            <w:r>
-                              <w:fldChar w:fldCharType="separate"/>
-                            </w:r>
-                            <w:r>
-                              <w:rPr>
-                                <w:noProof/>
-                              </w:rPr>
-                              <w:t>2</w:t>
-                            </w:r>
-                            <w:r>
-                              <w:rPr>
-                                <w:noProof/>
-                              </w:rPr>
-                              <w:fldChar w:fldCharType="end"/>
-                            </w:r>
+                            <w:fldSimple w:instr=" SEQ Figure \* ARABIC ">
+                              <w:r>
+                                <w:rPr>
+                                  <w:noProof/>
+                                </w:rPr>
+                                <w:t>2</w:t>
+                              </w:r>
+                            </w:fldSimple>
                             <w:r>
                               <w:t>: Wilkinson Splitter Layout</w:t>
                             </w:r>
@@ -1035,27 +1009,14 @@
                             <w:r>
                               <w:t xml:space="preserve">Figure </w:t>
                             </w:r>
-                            <w:r>
-                              <w:fldChar w:fldCharType="begin"/>
-                            </w:r>
-                            <w:r>
-                              <w:instrText xml:space="preserve"> SEQ Figure \* ARABIC </w:instrText>
-                            </w:r>
-                            <w:r>
-                              <w:fldChar w:fldCharType="separate"/>
-                            </w:r>
-                            <w:r>
-                              <w:rPr>
-                                <w:noProof/>
-                              </w:rPr>
-                              <w:t>3</w:t>
-                            </w:r>
-                            <w:r>
-                              <w:rPr>
-                                <w:noProof/>
-                              </w:rPr>
-                              <w:fldChar w:fldCharType="end"/>
-                            </w:r>
+                            <w:fldSimple w:instr=" SEQ Figure \* ARABIC ">
+                              <w:r>
+                                <w:rPr>
+                                  <w:noProof/>
+                                </w:rPr>
+                                <w:t>3</w:t>
+                              </w:r>
+                            </w:fldSimple>
                             <w:r>
                               <w:t>: Pipe Cap Filter Sketch</w:t>
                             </w:r>
@@ -1664,27 +1625,14 @@
                             <w:r>
                               <w:t xml:space="preserve">Figure </w:t>
                             </w:r>
-                            <w:r>
-                              <w:fldChar w:fldCharType="begin"/>
-                            </w:r>
-                            <w:r>
-                              <w:instrText xml:space="preserve"> SEQ Figure \* ARABIC </w:instrText>
-                            </w:r>
-                            <w:r>
-                              <w:fldChar w:fldCharType="separate"/>
-                            </w:r>
-                            <w:r>
-                              <w:rPr>
-                                <w:noProof/>
-                              </w:rPr>
-                              <w:t>4</w:t>
-                            </w:r>
-                            <w:r>
-                              <w:rPr>
-                                <w:noProof/>
-                              </w:rPr>
-                              <w:fldChar w:fldCharType="end"/>
-                            </w:r>
+                            <w:fldSimple w:instr=" SEQ Figure \* ARABIC ">
+                              <w:r>
+                                <w:rPr>
+                                  <w:noProof/>
+                                </w:rPr>
+                                <w:t>4</w:t>
+                              </w:r>
+                            </w:fldSimple>
                             <w:r>
                               <w:t>: 7-Segment display Schematic</w:t>
                             </w:r>
@@ -1892,27 +1840,14 @@
                             <w:r>
                               <w:t xml:space="preserve">Figure </w:t>
                             </w:r>
-                            <w:r>
-                              <w:fldChar w:fldCharType="begin"/>
-                            </w:r>
-                            <w:r>
-                              <w:instrText xml:space="preserve"> SEQ Figure \* ARABIC </w:instrText>
-                            </w:r>
-                            <w:r>
-                              <w:fldChar w:fldCharType="separate"/>
-                            </w:r>
-                            <w:r>
-                              <w:rPr>
-                                <w:noProof/>
-                              </w:rPr>
-                              <w:t>5</w:t>
-                            </w:r>
-                            <w:r>
-                              <w:rPr>
-                                <w:noProof/>
-                              </w:rPr>
-                              <w:fldChar w:fldCharType="end"/>
-                            </w:r>
+                            <w:fldSimple w:instr=" SEQ Figure \* ARABIC ">
+                              <w:r>
+                                <w:rPr>
+                                  <w:noProof/>
+                                </w:rPr>
+                                <w:t>5</w:t>
+                              </w:r>
+                            </w:fldSimple>
                             <w:r>
                               <w:t xml:space="preserve">: </w:t>
                             </w:r>
@@ -2252,27 +2187,14 @@
                             <w:r>
                               <w:t xml:space="preserve">Figure </w:t>
                             </w:r>
-                            <w:r>
-                              <w:fldChar w:fldCharType="begin"/>
-                            </w:r>
-                            <w:r>
-                              <w:instrText xml:space="preserve"> SEQ Figure \* ARABIC </w:instrText>
-                            </w:r>
-                            <w:r>
-                              <w:fldChar w:fldCharType="separate"/>
-                            </w:r>
-                            <w:r>
-                              <w:rPr>
-                                <w:noProof/>
-                              </w:rPr>
-                              <w:t>6</w:t>
-                            </w:r>
-                            <w:r>
-                              <w:rPr>
-                                <w:noProof/>
-                              </w:rPr>
-                              <w:fldChar w:fldCharType="end"/>
-                            </w:r>
+                            <w:fldSimple w:instr=" SEQ Figure \* ARABIC ">
+                              <w:r>
+                                <w:rPr>
+                                  <w:noProof/>
+                                </w:rPr>
+                                <w:t>6</w:t>
+                              </w:r>
+                            </w:fldSimple>
                             <w:r>
                               <w:t xml:space="preserve">: Radiation Pattern for </w:t>
                             </w:r>
@@ -2550,27 +2472,14 @@
                             <w:r>
                               <w:t xml:space="preserve">Figure </w:t>
                             </w:r>
-                            <w:r>
-                              <w:fldChar w:fldCharType="begin"/>
-                            </w:r>
-                            <w:r>
-                              <w:instrText xml:space="preserve"> SEQ Figure \* ARABIC </w:instrText>
-                            </w:r>
-                            <w:r>
-                              <w:fldChar w:fldCharType="separate"/>
-                            </w:r>
-                            <w:r>
-                              <w:rPr>
-                                <w:noProof/>
-                              </w:rPr>
-                              <w:t>7</w:t>
-                            </w:r>
-                            <w:r>
-                              <w:rPr>
-                                <w:noProof/>
-                              </w:rPr>
-                              <w:fldChar w:fldCharType="end"/>
-                            </w:r>
+                            <w:fldSimple w:instr=" SEQ Figure \* ARABIC ">
+                              <w:r>
+                                <w:rPr>
+                                  <w:noProof/>
+                                </w:rPr>
+                                <w:t>7</w:t>
+                              </w:r>
+                            </w:fldSimple>
                             <w:r>
                               <w:t>: FSK Receiver Layout in Eagle CAD</w:t>
                             </w:r>
@@ -3011,27 +2920,14 @@
                             <w:r>
                               <w:t xml:space="preserve">Figure </w:t>
                             </w:r>
-                            <w:r>
-                              <w:fldChar w:fldCharType="begin"/>
-                            </w:r>
-                            <w:r>
-                              <w:instrText xml:space="preserve"> SEQ Figure \* ARABIC </w:instrText>
-                            </w:r>
-                            <w:r>
-                              <w:fldChar w:fldCharType="separate"/>
-                            </w:r>
-                            <w:r>
-                              <w:rPr>
-                                <w:noProof/>
-                              </w:rPr>
-                              <w:t>8</w:t>
-                            </w:r>
-                            <w:r>
-                              <w:rPr>
-                                <w:noProof/>
-                              </w:rPr>
-                              <w:fldChar w:fldCharType="end"/>
-                            </w:r>
+                            <w:fldSimple w:instr=" SEQ Figure \* ARABIC ">
+                              <w:r>
+                                <w:rPr>
+                                  <w:noProof/>
+                                </w:rPr>
+                                <w:t>8</w:t>
+                              </w:r>
+                            </w:fldSimple>
                             <w:r>
                               <w:t>: Power In Vs. Voltage Out</w:t>
                             </w:r>
@@ -3257,30 +3153,14 @@
                             <w:r>
                               <w:t xml:space="preserve">Figure </w:t>
                             </w:r>
-                            <w:r>
-                              <w:fldChar w:fldCharType="begin"/>
-                            </w:r>
-                            <w:r>
-                              <w:instrText xml:space="preserve"> S</w:instrText>
-                            </w:r>
-                            <w:r>
-                              <w:instrText xml:space="preserve">EQ Figure \* ARABIC </w:instrText>
-                            </w:r>
-                            <w:r>
-                              <w:fldChar w:fldCharType="separate"/>
-                            </w:r>
-                            <w:r>
-                              <w:rPr>
-                                <w:noProof/>
-                              </w:rPr>
-                              <w:t>9</w:t>
-                            </w:r>
-                            <w:r>
-                              <w:rPr>
-                                <w:noProof/>
-                              </w:rPr>
-                              <w:fldChar w:fldCharType="end"/>
-                            </w:r>
+                            <w:fldSimple w:instr=" SEQ Figure \* ARABIC ">
+                              <w:r>
+                                <w:rPr>
+                                  <w:noProof/>
+                                </w:rPr>
+                                <w:t>9</w:t>
+                              </w:r>
+                            </w:fldSimple>
                             <w:r>
                               <w:t>: Frequency In Vs. Voltage Out</w:t>
                             </w:r>
@@ -3445,129 +3325,178 @@
         </w:rPr>
         <w:t>by the lack of gain at 2.6GHz from</w:t>
       </w:r>
+      <w:r>
+        <w:rPr>
+          <w:szCs w:val="28"/>
+        </w:rPr>
+        <w:t xml:space="preserve"> the LNA. Other contributions to the lower output level could come from mismatches between stages, filter insertion loss, or diode detector insertion loss.</w:t>
+      </w:r>
+    </w:p>
+    <w:p/>
+    <w:p>
+      <w:pPr>
+        <w:rPr>
+          <w:szCs w:val="28"/>
+        </w:rPr>
+      </w:pPr>
+    </w:p>
+    <w:p>
+      <w:pPr>
+        <w:rPr>
+          <w:sz w:val="28"/>
+          <w:szCs w:val="28"/>
+        </w:rPr>
+      </w:pPr>
+    </w:p>
+    <w:p>
+      <w:pPr>
+        <w:rPr>
+          <w:sz w:val="28"/>
+          <w:szCs w:val="28"/>
+        </w:rPr>
+      </w:pPr>
+    </w:p>
+    <w:p>
+      <w:pPr>
+        <w:rPr>
+          <w:sz w:val="28"/>
+          <w:szCs w:val="28"/>
+        </w:rPr>
+      </w:pPr>
+    </w:p>
+    <w:p>
+      <w:pPr>
+        <w:rPr>
+          <w:sz w:val="28"/>
+          <w:szCs w:val="28"/>
+        </w:rPr>
+      </w:pPr>
+    </w:p>
+    <w:p>
+      <w:pPr>
+        <w:rPr>
+          <w:sz w:val="28"/>
+          <w:szCs w:val="28"/>
+        </w:rPr>
+      </w:pPr>
+    </w:p>
+    <w:p>
+      <w:pPr>
+        <w:rPr>
+          <w:sz w:val="28"/>
+          <w:szCs w:val="28"/>
+        </w:rPr>
+      </w:pPr>
+    </w:p>
+    <w:p>
+      <w:pPr>
+        <w:rPr>
+          <w:b/>
+          <w:sz w:val="28"/>
+          <w:szCs w:val="28"/>
+        </w:rPr>
+      </w:pPr>
+      <w:r>
+        <w:rPr>
+          <w:b/>
+          <w:sz w:val="28"/>
+          <w:szCs w:val="28"/>
+        </w:rPr>
+        <w:t>Conclusion</w:t>
+      </w:r>
+    </w:p>
+    <w:p>
+      <w:pPr>
+        <w:ind w:firstLine="720"/>
+        <w:rPr>
+          <w:b/>
+          <w:sz w:val="28"/>
+          <w:szCs w:val="28"/>
+        </w:rPr>
+      </w:pPr>
+      <w:r>
+        <w:rPr>
+          <w:rFonts w:cs="Times New Roman"/>
+          <w:szCs w:val="28"/>
+        </w:rPr>
+        <w:t xml:space="preserve">In about 5 weeks, a 2.4 – 2.6GHz </w:t>
+      </w:r>
+      <w:proofErr w:type="spellStart"/>
+      <w:r>
+        <w:rPr>
+          <w:rFonts w:cs="Times New Roman"/>
+          <w:szCs w:val="28"/>
+        </w:rPr>
+        <w:t>FSk</w:t>
+      </w:r>
+      <w:proofErr w:type="spellEnd"/>
+      <w:r>
+        <w:rPr>
+          <w:rFonts w:cs="Times New Roman"/>
+          <w:szCs w:val="28"/>
+        </w:rPr>
+        <w:t xml:space="preserve"> receiver was designed, built and tested. The receiver used an LNA made from a single transistor, matching networks, Wilkinson power divider, resonant cavity filters, diode detectors, and digital circuitry. Overall performance of the receiver proved to be exceptional, and if more time were to be put into this project, a microcontroller could be implemented to quickly interpret incoming data, and this device could be used to wirelessly receive data. Even walking through the halls of the engineering building at Portland State caused the display to frequently flicker, showing that it was receiving 2.4GHz from near by routers.</w:t>
+      </w:r>
+    </w:p>
+    <w:p>
+      <w:pPr>
+        <w:ind w:firstLine="720"/>
+        <w:rPr>
+          <w:rFonts w:cs="Times New Roman"/>
+          <w:szCs w:val="28"/>
+        </w:rPr>
+      </w:pPr>
+      <w:r>
+        <w:rPr>
+          <w:rFonts w:cs="Times New Roman"/>
+          <w:szCs w:val="28"/>
+        </w:rPr>
+        <w:t>This project has been a great learning experience about integrating a design in a modular approach. Each section was separately designed, simulated and tested to ensure that is was operating properly, then it was all brought together on a single PCB. Approaching a project in this way, there is less potential for error and more time can be spent on further project development.</w:t>
+      </w:r>
+    </w:p>
+    <w:p>
+      <w:pPr>
+        <w:rPr>
+          <w:szCs w:val="28"/>
+        </w:rPr>
+      </w:pPr>
+    </w:p>
+    <w:p>
+      <w:pPr>
+        <w:rPr>
+          <w:b/>
+          <w:sz w:val="28"/>
+          <w:szCs w:val="28"/>
+        </w:rPr>
+      </w:pPr>
+    </w:p>
+    <w:p>
+      <w:pPr>
+        <w:rPr>
+          <w:b/>
+          <w:sz w:val="28"/>
+          <w:szCs w:val="28"/>
+        </w:rPr>
+      </w:pPr>
+      <w:r>
+        <w:rPr>
+          <w:b/>
+          <w:sz w:val="28"/>
+          <w:szCs w:val="28"/>
+        </w:rPr>
+        <w:t>References</w:t>
+      </w:r>
+    </w:p>
+    <w:p>
+      <w:pPr>
+        <w:rPr>
+          <w:b/>
+          <w:sz w:val="28"/>
+          <w:szCs w:val="28"/>
+        </w:rPr>
+      </w:pPr>
       <w:bookmarkStart w:id="0" w:name="_GoBack"/>
       <w:bookmarkEnd w:id="0"/>
-      <w:r>
-        <w:rPr>
-          <w:szCs w:val="28"/>
-        </w:rPr>
-        <w:t xml:space="preserve"> the LNA. Other contributions to the lower output level could come from mismatches between stages, filter insertion loss, or diode detector insertion loss.</w:t>
-      </w:r>
-    </w:p>
-    <w:p/>
-    <w:p>
-      <w:pPr>
-        <w:rPr>
-          <w:szCs w:val="28"/>
-        </w:rPr>
-      </w:pPr>
-    </w:p>
-    <w:p>
-      <w:pPr>
-        <w:rPr>
-          <w:sz w:val="28"/>
-          <w:szCs w:val="28"/>
-        </w:rPr>
-      </w:pPr>
-    </w:p>
-    <w:p>
-      <w:pPr>
-        <w:rPr>
-          <w:sz w:val="28"/>
-          <w:szCs w:val="28"/>
-        </w:rPr>
-      </w:pPr>
-    </w:p>
-    <w:p>
-      <w:pPr>
-        <w:rPr>
-          <w:sz w:val="28"/>
-          <w:szCs w:val="28"/>
-        </w:rPr>
-      </w:pPr>
-    </w:p>
-    <w:p>
-      <w:pPr>
-        <w:rPr>
-          <w:sz w:val="28"/>
-          <w:szCs w:val="28"/>
-        </w:rPr>
-      </w:pPr>
-    </w:p>
-    <w:p>
-      <w:pPr>
-        <w:rPr>
-          <w:sz w:val="28"/>
-          <w:szCs w:val="28"/>
-        </w:rPr>
-      </w:pPr>
-    </w:p>
-    <w:p>
-      <w:pPr>
-        <w:rPr>
-          <w:sz w:val="28"/>
-          <w:szCs w:val="28"/>
-        </w:rPr>
-      </w:pPr>
-    </w:p>
-    <w:p>
-      <w:pPr>
-        <w:rPr>
-          <w:b/>
-          <w:sz w:val="28"/>
-          <w:szCs w:val="28"/>
-        </w:rPr>
-      </w:pPr>
-      <w:r>
-        <w:rPr>
-          <w:b/>
-          <w:sz w:val="28"/>
-          <w:szCs w:val="28"/>
-        </w:rPr>
-        <w:t>Conclusion</w:t>
-      </w:r>
-    </w:p>
-    <w:p>
-      <w:pPr>
-        <w:rPr>
-          <w:szCs w:val="28"/>
-        </w:rPr>
-      </w:pPr>
-    </w:p>
-    <w:p>
-      <w:pPr>
-        <w:rPr>
-          <w:b/>
-          <w:sz w:val="28"/>
-          <w:szCs w:val="28"/>
-        </w:rPr>
-      </w:pPr>
-    </w:p>
-    <w:p>
-      <w:pPr>
-        <w:rPr>
-          <w:b/>
-          <w:sz w:val="28"/>
-          <w:szCs w:val="28"/>
-        </w:rPr>
-      </w:pPr>
-      <w:r>
-        <w:rPr>
-          <w:b/>
-          <w:sz w:val="28"/>
-          <w:szCs w:val="28"/>
-        </w:rPr>
-        <w:t>References</w:t>
-      </w:r>
-    </w:p>
-    <w:p>
-      <w:pPr>
-        <w:rPr>
-          <w:b/>
-          <w:sz w:val="28"/>
-          <w:szCs w:val="28"/>
-        </w:rPr>
-      </w:pPr>
     </w:p>
     <w:sectPr>
       <w:headerReference w:type="default" r:id="rId20"/>

</xml_diff>

<commit_message>
Finished report conclusion and references
</commit_message>
<xml_diff>
--- a/project/FSK/report/final_report.docx
+++ b/project/FSK/report/final_report.docx
@@ -3488,13 +3488,283 @@
       </w:r>
     </w:p>
     <w:p>
-      <w:pPr>
-        <w:rPr>
-          <w:b/>
-          <w:sz w:val="28"/>
-          <w:szCs w:val="28"/>
-        </w:rPr>
-      </w:pPr>
+      <w:r>
+        <w:t xml:space="preserve">[1] </w:t>
+      </w:r>
+      <w:proofErr w:type="spellStart"/>
+      <w:r>
+        <w:t>Avago</w:t>
+      </w:r>
+      <w:proofErr w:type="spellEnd"/>
+      <w:r>
+        <w:t xml:space="preserve"> Technologies, Application Note 988, Aug. 2010</w:t>
+      </w:r>
+    </w:p>
+    <w:p>
+      <w:r>
+        <w:t xml:space="preserve">[2] </w:t>
+      </w:r>
+      <w:proofErr w:type="spellStart"/>
+      <w:r>
+        <w:t>Avago</w:t>
+      </w:r>
+      <w:proofErr w:type="spellEnd"/>
+      <w:r>
+        <w:t xml:space="preserve"> Technologies, Application Note 1124, Jul. 2010</w:t>
+      </w:r>
+    </w:p>
+    <w:p>
+      <w:r>
+        <w:t xml:space="preserve">[3] Mini-Circuits, “Low Noise, High IP3 </w:t>
+      </w:r>
+      <w:proofErr w:type="spellStart"/>
+      <w:r>
+        <w:t>Monolitic</w:t>
+      </w:r>
+      <w:proofErr w:type="spellEnd"/>
+      <w:r>
+        <w:t xml:space="preserve"> Amplifier,” PSA-5043+ Datasheet</w:t>
+      </w:r>
+    </w:p>
+    <w:p>
+      <w:r>
+        <w:t>[4] Mini-Circuits, “Ultra Low Noise, Medium Current E-PHEMT,” SAV-541+ Datasheet</w:t>
+      </w:r>
+    </w:p>
+    <w:p>
+      <w:r>
+        <w:t>[5</w:t>
+      </w:r>
+      <w:r>
+        <w:t>]</w:t>
+      </w:r>
+      <w:r>
+        <w:t xml:space="preserve"> Paul Wade “Pipe-cap filters revisited,” Tech-Report, 2008</w:t>
+      </w:r>
+    </w:p>
+    <w:p>
+      <w:r>
+        <w:t>[6</w:t>
+      </w:r>
+      <w:r>
+        <w:t>]</w:t>
+      </w:r>
+      <w:r>
+        <w:t xml:space="preserve"> Cynthia </w:t>
+      </w:r>
+      <w:proofErr w:type="spellStart"/>
+      <w:r>
+        <w:t>Furse</w:t>
+      </w:r>
+      <w:proofErr w:type="spellEnd"/>
+      <w:r>
+        <w:t>, Raymond J. Woodward, Michael A. Jensen, “Laboratory Project in Wireless FSK Receiver Design,”</w:t>
+      </w:r>
+      <w:r>
+        <w:t xml:space="preserve"> </w:t>
+      </w:r>
+      <w:r>
+        <w:rPr>
+          <w:i/>
+        </w:rPr>
+        <w:t>IEEE Trans</w:t>
+      </w:r>
+      <w:r>
+        <w:rPr>
+          <w:i/>
+        </w:rPr>
+        <w:t>actions On Education</w:t>
+      </w:r>
+      <w:r>
+        <w:rPr>
+          <w:i/>
+        </w:rPr>
+        <w:t>,</w:t>
+      </w:r>
+      <w:r>
+        <w:t xml:space="preserve"> </w:t>
+      </w:r>
+      <w:proofErr w:type="spellStart"/>
+      <w:r>
+        <w:t>Vol</w:t>
+      </w:r>
+      <w:proofErr w:type="spellEnd"/>
+      <w:r>
+        <w:t>, 47, No.1 Feb. 2004</w:t>
+      </w:r>
+    </w:p>
+    <w:p>
+      <w:r>
+        <w:t xml:space="preserve">[7] Guillermo Gonzalez, </w:t>
+      </w:r>
+      <w:r>
+        <w:rPr>
+          <w:i/>
+        </w:rPr>
+        <w:t>Microwave Transistor Amplifiers Analysis and Design</w:t>
+      </w:r>
+      <w:r>
+        <w:t xml:space="preserve">. Upper Saddle River, NJ: Prentice Hall </w:t>
+      </w:r>
+    </w:p>
+    <w:p>
+      <w:pPr>
+        <w:rPr>
+          <w:szCs w:val="28"/>
+        </w:rPr>
+      </w:pPr>
+      <w:r>
+        <w:rPr>
+          <w:szCs w:val="28"/>
+        </w:rPr>
+        <w:t xml:space="preserve">[8] David M. </w:t>
+      </w:r>
+      <w:proofErr w:type="spellStart"/>
+      <w:r>
+        <w:rPr>
+          <w:szCs w:val="28"/>
+        </w:rPr>
+        <w:t>Pozar</w:t>
+      </w:r>
+      <w:proofErr w:type="spellEnd"/>
+      <w:r>
+        <w:rPr>
+          <w:szCs w:val="28"/>
+        </w:rPr>
+        <w:t xml:space="preserve">, </w:t>
+      </w:r>
+      <w:r>
+        <w:rPr>
+          <w:i/>
+          <w:szCs w:val="28"/>
+        </w:rPr>
+        <w:t>Microwave Engineering 4</w:t>
+      </w:r>
+      <w:r>
+        <w:rPr>
+          <w:i/>
+          <w:szCs w:val="28"/>
+          <w:vertAlign w:val="superscript"/>
+        </w:rPr>
+        <w:t>th</w:t>
+      </w:r>
+      <w:r>
+        <w:rPr>
+          <w:i/>
+          <w:szCs w:val="28"/>
+        </w:rPr>
+        <w:t xml:space="preserve"> </w:t>
+      </w:r>
+      <w:proofErr w:type="spellStart"/>
+      <w:r>
+        <w:rPr>
+          <w:i/>
+          <w:szCs w:val="28"/>
+        </w:rPr>
+        <w:t>ed</w:t>
+      </w:r>
+      <w:proofErr w:type="gramStart"/>
+      <w:r>
+        <w:rPr>
+          <w:szCs w:val="28"/>
+        </w:rPr>
+        <w:t>,John</w:t>
+      </w:r>
+      <w:proofErr w:type="spellEnd"/>
+      <w:proofErr w:type="gramEnd"/>
+      <w:r>
+        <w:rPr>
+          <w:szCs w:val="28"/>
+        </w:rPr>
+        <w:t xml:space="preserve"> Wiley &amp; Sons, Inc.</w:t>
+      </w:r>
+    </w:p>
+    <w:p>
+      <w:pPr>
+        <w:widowControl w:val="0"/>
+        <w:autoSpaceDE w:val="0"/>
+        <w:autoSpaceDN w:val="0"/>
+        <w:adjustRightInd w:val="0"/>
+        <w:rPr>
+          <w:rFonts w:cs="Times New Roman"/>
+          <w:color w:val="000000" w:themeColor="text1"/>
+        </w:rPr>
+      </w:pPr>
+      <w:r>
+        <w:rPr>
+          <w:szCs w:val="28"/>
+        </w:rPr>
+        <w:t>[9] Ken Payne, “</w:t>
+      </w:r>
+      <w:r>
+        <w:rPr>
+          <w:rFonts w:cs="Times New Roman"/>
+          <w:color w:val="000000" w:themeColor="text1"/>
+        </w:rPr>
+        <w:t xml:space="preserve">Practical </w:t>
+      </w:r>
+      <w:r>
+        <w:rPr>
+          <w:rFonts w:cs="Times New Roman"/>
+          <w:color w:val="000000" w:themeColor="text1"/>
+        </w:rPr>
+        <w:t>RF Amplifi</w:t>
+      </w:r>
+      <w:r>
+        <w:rPr>
+          <w:rFonts w:cs="Times New Roman"/>
+          <w:color w:val="000000" w:themeColor="text1"/>
+        </w:rPr>
+        <w:t>er Design Using the</w:t>
+      </w:r>
+      <w:r>
+        <w:rPr>
+          <w:rFonts w:cs="Times New Roman"/>
+          <w:color w:val="000000" w:themeColor="text1"/>
+        </w:rPr>
+        <w:t xml:space="preserve"> </w:t>
+      </w:r>
+      <w:r>
+        <w:rPr>
+          <w:rFonts w:cs="Times New Roman"/>
+          <w:color w:val="000000" w:themeColor="text1"/>
+        </w:rPr>
+        <w:t>Available Gain Procedure and the</w:t>
+      </w:r>
+      <w:r>
+        <w:rPr>
+          <w:rFonts w:cs="Times New Roman"/>
+          <w:color w:val="000000" w:themeColor="text1"/>
+        </w:rPr>
+        <w:t xml:space="preserve"> </w:t>
+      </w:r>
+      <w:r>
+        <w:rPr>
+          <w:rFonts w:cs="Times New Roman"/>
+          <w:color w:val="000000" w:themeColor="text1"/>
+        </w:rPr>
+        <w:t>Advanced Design System EM/Circuit</w:t>
+      </w:r>
+      <w:r>
+        <w:rPr>
+          <w:rFonts w:cs="Times New Roman"/>
+          <w:color w:val="000000" w:themeColor="text1"/>
+        </w:rPr>
+        <w:t xml:space="preserve"> </w:t>
+      </w:r>
+      <w:r>
+        <w:rPr>
+          <w:rFonts w:cs="Times New Roman"/>
+          <w:color w:val="000000" w:themeColor="text1"/>
+        </w:rPr>
+        <w:t>Co-Simulation Capability</w:t>
+      </w:r>
+      <w:r>
+        <w:rPr>
+          <w:szCs w:val="28"/>
+        </w:rPr>
+        <w:t>” Agilent Technologies, White Paper, Jun, 2009</w:t>
+      </w:r>
       <w:bookmarkStart w:id="0" w:name="_GoBack"/>
       <w:bookmarkEnd w:id="0"/>
     </w:p>

</xml_diff>

<commit_message>
final report grammar corrections
</commit_message>
<xml_diff>
--- a/project/FSK/report/final_report.docx
+++ b/project/FSK/report/final_report.docx
@@ -107,7 +107,13 @@
     </w:p>
     <w:p>
       <w:r>
-        <w:t>Frequency Shift Keying is currently used in many applications such as wirelessly transmitting</w:t>
+        <w:t>Frequency Shift Keying is currently us</w:t>
+      </w:r>
+      <w:r>
+        <w:t xml:space="preserve">ed in many applications for example </w:t>
+      </w:r>
+      <w:r>
+        <w:t>wirelessly transmitting</w:t>
       </w:r>
       <w:r>
         <w:t xml:space="preserve"> binary data. Using high frequency sinusoids, a transmitter shifts between two frequencies which are later interpreted a logic ‘1’ or ‘0’. </w:t>
@@ -523,30 +529,24 @@
         <w:t xml:space="preserve"> was used. The alternate LNA has</w:t>
       </w:r>
       <w:r>
-        <w:t xml:space="preserve"> a gain of 13dB at 2.4GHz and</w:t>
-      </w:r>
-      <w:r>
-        <w:t xml:space="preserve"> 11dB at 2.6GHz</w:t>
-      </w:r>
-      <w:r>
-        <w:t xml:space="preserve">. </w:t>
+        <w:t xml:space="preserve"> a gain of 13dB at </w:t>
+      </w:r>
+      <w:proofErr w:type="gramStart"/>
+      <w:r>
+        <w:t>2.4GHz,</w:t>
+      </w:r>
+      <w:proofErr w:type="gramEnd"/>
+      <w:r>
+        <w:t xml:space="preserve"> 11dB </w:t>
+      </w:r>
+      <w:r>
+        <w:t>gain at 2.6GHz, and</w:t>
       </w:r>
       <w:r>
         <w:t xml:space="preserve"> </w:t>
       </w:r>
-      <w:proofErr w:type="gramStart"/>
-      <w:r>
-        <w:t>S11</w:t>
-      </w:r>
-      <w:r>
-        <w:t>~</w:t>
-      </w:r>
-      <w:r>
-        <w:t xml:space="preserve"> -10dB at 2.4GHz.</w:t>
-      </w:r>
-      <w:proofErr w:type="gramEnd"/>
-      <w:r>
-        <w:t xml:space="preserve"> This was decided to be sufficient to be used in the final receiver.</w:t>
+      <w:r>
+        <w:t>S11 approximately -10dB at 2.4GHz.</w:t>
       </w:r>
     </w:p>
     <w:p>
@@ -2096,16 +2096,16 @@
         <w:t xml:space="preserve">ear field that reflects the rear lobe of the radiation pattern to </w:t>
       </w:r>
       <w:r>
-        <w:t>the front</w:t>
-      </w:r>
-      <w:r>
-        <w:t xml:space="preserve">, </w:t>
-      </w:r>
-      <w:r>
-        <w:t>which</w:t>
-      </w:r>
-      <w:r>
-        <w:t xml:space="preserve"> increases directivity and antenna gain. </w:t>
+        <w:t xml:space="preserve">the </w:t>
+      </w:r>
+      <w:r>
+        <w:t>front</w:t>
+      </w:r>
+      <w:r>
+        <w:t xml:space="preserve">; this </w:t>
+      </w:r>
+      <w:r>
+        <w:t xml:space="preserve">increases directivity and antenna gain. </w:t>
       </w:r>
       <w:r>
         <w:t xml:space="preserve">Below is a simulated </w:t>
@@ -2355,7 +2355,22 @@
         <w:t>attempt to layout the entire PCB</w:t>
       </w:r>
       <w:r>
-        <w:t xml:space="preserve"> in ADS, however there were many issues that were encountered. Since time was also a constraint from this project, it was decided to generate the entire layout in Eagle. </w:t>
+        <w:t xml:space="preserve"> in ADS, however </w:t>
+      </w:r>
+      <w:r>
+        <w:t>there were many issues</w:t>
+      </w:r>
+      <w:r>
+        <w:softHyphen/>
+      </w:r>
+      <w:r>
+        <w:softHyphen/>
+      </w:r>
+      <w:r>
+        <w:softHyphen/>
+      </w:r>
+      <w:r>
+        <w:t xml:space="preserve"> encountered. Since time was also a constraint from this project, it was decided to generate the entire layout in Eagle. </w:t>
       </w:r>
       <w:r>
         <w:t>Certain circuit elements such as tuning stubs needed to be generated using ADS so that appropriate simulations could be made. Once trace lengths and widths were figured out, that design was exported from ADS and imported into Eagle. From here, other circuit elements such as resistors, capacitors and ICs could be inserted into the layout.</w:t>
@@ -2984,22 +2999,41 @@
       </w:r>
       <w:r>
         <w:rPr>
+          <w:szCs w:val="28"/>
+        </w:rPr>
+        <w:t xml:space="preserve">Performance based measurements were made to determine characteristics of the receiver. First, the antenna was removed and a signal generator was attached to the input of the LNA. The input power level was varied, and the frequency was held constant first at 2.4GHz then again at 2.6GHz. </w:t>
+      </w:r>
+      <w:r>
+        <w:rPr>
+          <w:szCs w:val="28"/>
+        </w:rPr>
+        <w:t>Input power was swept from -50dBm to -10dBm, below is the resulting curves from the output of the diode detectors.</w:t>
+      </w:r>
+    </w:p>
+    <w:p>
+      <w:pPr>
+        <w:rPr>
+          <w:szCs w:val="28"/>
+        </w:rPr>
+      </w:pPr>
+      <w:r>
+        <w:rPr>
           <w:noProof/>
           <w:szCs w:val="28"/>
         </w:rPr>
         <w:drawing>
-          <wp:anchor distT="0" distB="0" distL="114300" distR="114300" simplePos="0" relativeHeight="251681792" behindDoc="0" locked="0" layoutInCell="1" allowOverlap="1" wp14:anchorId="242C91DD" wp14:editId="59EDA42A">
+          <wp:anchor distT="0" distB="0" distL="114300" distR="114300" simplePos="0" relativeHeight="251681792" behindDoc="0" locked="0" layoutInCell="1" allowOverlap="1" wp14:anchorId="242C91DD" wp14:editId="431A7492">
             <wp:simplePos x="0" y="0"/>
             <wp:positionH relativeFrom="column">
               <wp:posOffset>3175</wp:posOffset>
             </wp:positionH>
             <wp:positionV relativeFrom="paragraph">
-              <wp:posOffset>899160</wp:posOffset>
+              <wp:posOffset>64770</wp:posOffset>
             </wp:positionV>
-            <wp:extent cx="4082415" cy="2664460"/>
-            <wp:effectExtent l="0" t="0" r="6985" b="2540"/>
+            <wp:extent cx="4082415" cy="2545080"/>
+            <wp:effectExtent l="0" t="0" r="6985" b="0"/>
             <wp:wrapSquare wrapText="bothSides"/>
-            <wp:docPr id="19" name="Picture 9" descr="HD:Users:camerontribe:Desktop:School:15-16:SP2016:ECE532:project:FSK:report:images:Pin Vs Vout.png"/>
+            <wp:docPr id="19" name="Picture 9"/>
             <wp:cNvGraphicFramePr>
               <a:graphicFrameLocks xmlns:a="http://schemas.openxmlformats.org/drawingml/2006/main" noChangeAspect="1"/>
             </wp:cNvGraphicFramePr>
@@ -3020,7 +3054,6 @@
                         </a:ext>
                       </a:extLst>
                     </a:blip>
-                    <a:srcRect/>
                     <a:stretch>
                       <a:fillRect/>
                     </a:stretch>
@@ -3028,7 +3061,7 @@
                   <pic:spPr bwMode="auto">
                     <a:xfrm>
                       <a:off x="0" y="0"/>
-                      <a:ext cx="4082415" cy="2664460"/>
+                      <a:ext cx="4082415" cy="2545080"/>
                     </a:xfrm>
                     <a:prstGeom prst="rect">
                       <a:avLst/>
@@ -3050,25 +3083,6 @@
           </wp:anchor>
         </w:drawing>
       </w:r>
-      <w:r>
-        <w:rPr>
-          <w:szCs w:val="28"/>
-        </w:rPr>
-        <w:t xml:space="preserve">Performance based measurements were made to determine characteristics of the receiver. First, the antenna was removed and a signal generator was attached to the input of the LNA. The input power level was varied, and the frequency was held constant first at 2.4GHz then again at 2.6GHz. </w:t>
-      </w:r>
-      <w:r>
-        <w:rPr>
-          <w:szCs w:val="28"/>
-        </w:rPr>
-        <w:t>Input power was swept from -50dBm to -10dBm, below is the resulting curves from the output of the diode detectors.</w:t>
-      </w:r>
-    </w:p>
-    <w:p>
-      <w:pPr>
-        <w:rPr>
-          <w:szCs w:val="28"/>
-        </w:rPr>
-      </w:pPr>
     </w:p>
     <w:p>
       <w:pPr>
@@ -3096,6 +3110,72 @@
           <w:szCs w:val="28"/>
         </w:rPr>
       </w:pPr>
+      <w:r>
+        <w:rPr>
+          <w:noProof/>
+        </w:rPr>
+        <w:drawing>
+          <wp:anchor distT="0" distB="0" distL="114300" distR="114300" simplePos="0" relativeHeight="251680768" behindDoc="0" locked="0" layoutInCell="1" allowOverlap="1" wp14:anchorId="7E5661EE" wp14:editId="28D301BB">
+            <wp:simplePos x="0" y="0"/>
+            <wp:positionH relativeFrom="column">
+              <wp:posOffset>-2720975</wp:posOffset>
+            </wp:positionH>
+            <wp:positionV relativeFrom="paragraph">
+              <wp:posOffset>2019935</wp:posOffset>
+            </wp:positionV>
+            <wp:extent cx="4800600" cy="2755900"/>
+            <wp:effectExtent l="0" t="0" r="0" b="12700"/>
+            <wp:wrapSquare wrapText="bothSides"/>
+            <wp:docPr id="21" name="Picture 11"/>
+            <wp:cNvGraphicFramePr>
+              <a:graphicFrameLocks xmlns:a="http://schemas.openxmlformats.org/drawingml/2006/main" noChangeAspect="1"/>
+            </wp:cNvGraphicFramePr>
+            <a:graphic xmlns:a="http://schemas.openxmlformats.org/drawingml/2006/main">
+              <a:graphicData uri="http://schemas.openxmlformats.org/drawingml/2006/picture">
+                <pic:pic xmlns:pic="http://schemas.openxmlformats.org/drawingml/2006/picture">
+                  <pic:nvPicPr>
+                    <pic:cNvPr id="0" name="Picture 11" descr="HD:Users:camerontribe:Desktop:School:15-16:SP2016:ECE532:project:FSK:report:images:Fin vs Vout.png"/>
+                    <pic:cNvPicPr>
+                      <a:picLocks noChangeAspect="1" noChangeArrowheads="1"/>
+                    </pic:cNvPicPr>
+                  </pic:nvPicPr>
+                  <pic:blipFill>
+                    <a:blip r:embed="rId19">
+                      <a:extLst>
+                        <a:ext uri="{28A0092B-C50C-407E-A947-70E740481C1C}">
+                          <a14:useLocalDpi xmlns:a14="http://schemas.microsoft.com/office/drawing/2010/main" val="0"/>
+                        </a:ext>
+                      </a:extLst>
+                    </a:blip>
+                    <a:stretch>
+                      <a:fillRect/>
+                    </a:stretch>
+                  </pic:blipFill>
+                  <pic:spPr bwMode="auto">
+                    <a:xfrm>
+                      <a:off x="0" y="0"/>
+                      <a:ext cx="4800600" cy="2755900"/>
+                    </a:xfrm>
+                    <a:prstGeom prst="rect">
+                      <a:avLst/>
+                    </a:prstGeom>
+                    <a:noFill/>
+                    <a:ln>
+                      <a:noFill/>
+                    </a:ln>
+                  </pic:spPr>
+                </pic:pic>
+              </a:graphicData>
+            </a:graphic>
+            <wp14:sizeRelH relativeFrom="page">
+              <wp14:pctWidth>0</wp14:pctWidth>
+            </wp14:sizeRelH>
+            <wp14:sizeRelV relativeFrom="page">
+              <wp14:pctHeight>0</wp14:pctHeight>
+            </wp14:sizeRelV>
+          </wp:anchor>
+        </w:drawing>
+      </w:r>
       <w:r>
         <w:rPr>
           <w:noProof/>
@@ -3103,7 +3183,7 @@
         <mc:AlternateContent>
           <mc:Choice Requires="wps">
             <w:drawing>
-              <wp:anchor distT="0" distB="0" distL="114300" distR="114300" simplePos="0" relativeHeight="251685888" behindDoc="0" locked="0" layoutInCell="1" allowOverlap="1" wp14:anchorId="67C5ADF0" wp14:editId="25AEC155">
+              <wp:anchor distT="0" distB="0" distL="114300" distR="114300" simplePos="0" relativeHeight="251685888" behindDoc="0" locked="0" layoutInCell="1" allowOverlap="1" wp14:anchorId="67C5ADF0" wp14:editId="0DA2A1FD">
                 <wp:simplePos x="0" y="0"/>
                 <wp:positionH relativeFrom="column">
                   <wp:posOffset>-2720975</wp:posOffset>
@@ -3181,6 +3261,10 @@
           </mc:Choice>
           <mc:Fallback>
             <w:pict>
+              <v:shapetype id="_x0000_t202" coordsize="21600,21600" o:spt="202" path="m0,0l0,21600,21600,21600,21600,0xe">
+                <v:stroke joinstyle="miter"/>
+                <v:path gradientshapeok="t" o:connecttype="rect"/>
+              </v:shapetype>
               <v:shape id="Text Box 23" o:spid="_x0000_s1034" type="#_x0000_t202" style="position:absolute;margin-left:-214.2pt;margin-top:381.2pt;width:378pt;height:20.55pt;z-index:251685888;visibility:visible;mso-wrap-style:square;mso-wrap-distance-left:9pt;mso-wrap-distance-top:0;mso-wrap-distance-right:9pt;mso-wrap-distance-bottom:0;mso-position-horizontal:absolute;mso-position-horizontal-relative:text;mso-position-vertical:absolute;mso-position-vertical-relative:text;v-text-anchor:top" o:gfxdata="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" stroked="f">
                 <v:textbox style="mso-fit-shape-to-text:t" inset="0,0,0,0">
                   <w:txbxContent>
@@ -3216,108 +3300,87 @@
       </w:r>
       <w:r>
         <w:rPr>
-          <w:noProof/>
-        </w:rPr>
-        <w:drawing>
-          <wp:anchor distT="0" distB="0" distL="114300" distR="114300" simplePos="0" relativeHeight="251680768" behindDoc="0" locked="0" layoutInCell="1" allowOverlap="1" wp14:anchorId="7E5661EE" wp14:editId="55B4EE56">
-            <wp:simplePos x="0" y="0"/>
-            <wp:positionH relativeFrom="column">
-              <wp:posOffset>-2720975</wp:posOffset>
-            </wp:positionH>
-            <wp:positionV relativeFrom="paragraph">
-              <wp:posOffset>2012315</wp:posOffset>
-            </wp:positionV>
-            <wp:extent cx="4800600" cy="2771775"/>
-            <wp:effectExtent l="0" t="0" r="0" b="0"/>
-            <wp:wrapSquare wrapText="bothSides"/>
-            <wp:docPr id="21" name="Picture 11" descr="HD:Users:camerontribe:Desktop:School:15-16:SP2016:ECE532:project:FSK:report:images:Fin vs Vout.png"/>
-            <wp:cNvGraphicFramePr>
-              <a:graphicFrameLocks xmlns:a="http://schemas.openxmlformats.org/drawingml/2006/main" noChangeAspect="1"/>
-            </wp:cNvGraphicFramePr>
-            <a:graphic xmlns:a="http://schemas.openxmlformats.org/drawingml/2006/main">
-              <a:graphicData uri="http://schemas.openxmlformats.org/drawingml/2006/picture">
-                <pic:pic xmlns:pic="http://schemas.openxmlformats.org/drawingml/2006/picture">
-                  <pic:nvPicPr>
-                    <pic:cNvPr id="0" name="Picture 11" descr="HD:Users:camerontribe:Desktop:School:15-16:SP2016:ECE532:project:FSK:report:images:Fin vs Vout.png"/>
-                    <pic:cNvPicPr>
-                      <a:picLocks noChangeAspect="1" noChangeArrowheads="1"/>
-                    </pic:cNvPicPr>
-                  </pic:nvPicPr>
-                  <pic:blipFill>
-                    <a:blip r:embed="rId19">
-                      <a:extLst>
-                        <a:ext uri="{28A0092B-C50C-407E-A947-70E740481C1C}">
-                          <a14:useLocalDpi xmlns:a14="http://schemas.microsoft.com/office/drawing/2010/main" val="0"/>
-                        </a:ext>
-                      </a:extLst>
-                    </a:blip>
-                    <a:srcRect/>
-                    <a:stretch>
-                      <a:fillRect/>
-                    </a:stretch>
-                  </pic:blipFill>
-                  <pic:spPr bwMode="auto">
-                    <a:xfrm>
-                      <a:off x="0" y="0"/>
-                      <a:ext cx="4800600" cy="2771775"/>
-                    </a:xfrm>
-                    <a:prstGeom prst="rect">
-                      <a:avLst/>
-                    </a:prstGeom>
-                    <a:noFill/>
-                    <a:ln>
-                      <a:noFill/>
-                    </a:ln>
-                  </pic:spPr>
-                </pic:pic>
-              </a:graphicData>
-            </a:graphic>
-            <wp14:sizeRelH relativeFrom="page">
-              <wp14:pctWidth>0</wp14:pctWidth>
-            </wp14:sizeRelH>
-            <wp14:sizeRelV relativeFrom="page">
-              <wp14:pctHeight>0</wp14:pctHeight>
-            </wp14:sizeRelV>
-          </wp:anchor>
-        </w:drawing>
-      </w:r>
-      <w:r>
-        <w:rPr>
-          <w:szCs w:val="28"/>
-        </w:rPr>
-        <w:t>Next, the input power level was held constant, the input frequency was varied an</w:t>
-      </w:r>
-      <w:r>
-        <w:rPr>
-          <w:szCs w:val="28"/>
-        </w:rPr>
-        <w:t xml:space="preserve">d output voltage was measure for </w:t>
-      </w:r>
-      <w:proofErr w:type="gramStart"/>
-      <w:r>
-        <w:rPr>
-          <w:szCs w:val="28"/>
-        </w:rPr>
-        <w:t xml:space="preserve">both </w:t>
-      </w:r>
-      <w:r>
-        <w:rPr>
-          <w:szCs w:val="28"/>
-        </w:rPr>
-        <w:t xml:space="preserve"> 2.4</w:t>
-      </w:r>
-      <w:proofErr w:type="gramEnd"/>
-      <w:r>
-        <w:rPr>
-          <w:szCs w:val="28"/>
-        </w:rPr>
-        <w:t xml:space="preserve"> and 2.6GHz outputs. </w:t>
-      </w:r>
-      <w:r>
-        <w:rPr>
-          <w:szCs w:val="28"/>
-        </w:rPr>
-        <w:t xml:space="preserve">Shown in figure 9 are the results of the test. From these two sets of measurements, it was discovered that the 2.6GHz was much less sensitive than2.4GHz output. This is most likely caused </w:t>
+          <w:szCs w:val="28"/>
+        </w:rPr>
+        <w:t>Next, the input power level was held constant</w:t>
+      </w:r>
+      <w:r>
+        <w:rPr>
+          <w:szCs w:val="28"/>
+        </w:rPr>
+        <w:t xml:space="preserve"> at      -30dBm</w:t>
+      </w:r>
+      <w:r>
+        <w:rPr>
+          <w:szCs w:val="28"/>
+        </w:rPr>
+        <w:t>, the input frequency was varied an</w:t>
+      </w:r>
+      <w:r>
+        <w:rPr>
+          <w:szCs w:val="28"/>
+        </w:rPr>
+        <w:t>d output voltage was measure</w:t>
+      </w:r>
+      <w:r>
+        <w:rPr>
+          <w:szCs w:val="28"/>
+        </w:rPr>
+        <w:t xml:space="preserve">d for </w:t>
+      </w:r>
+      <w:r>
+        <w:rPr>
+          <w:szCs w:val="28"/>
+        </w:rPr>
+        <w:t>both</w:t>
+      </w:r>
+      <w:r>
+        <w:rPr>
+          <w:szCs w:val="28"/>
+        </w:rPr>
+        <w:t xml:space="preserve"> the</w:t>
+      </w:r>
+      <w:r>
+        <w:rPr>
+          <w:szCs w:val="28"/>
+        </w:rPr>
+        <w:t xml:space="preserve"> </w:t>
+      </w:r>
+      <w:r>
+        <w:rPr>
+          <w:szCs w:val="28"/>
+        </w:rPr>
+        <w:t xml:space="preserve">2.4 and 2.6GHz outputs. </w:t>
+      </w:r>
+      <w:r>
+        <w:rPr>
+          <w:szCs w:val="28"/>
+        </w:rPr>
+        <w:t>Shown in figure 9 are the results of the test</w:t>
+      </w:r>
+      <w:r>
+        <w:rPr>
+          <w:szCs w:val="28"/>
+        </w:rPr>
+        <w:t>s</w:t>
+      </w:r>
+      <w:r>
+        <w:rPr>
+          <w:szCs w:val="28"/>
+        </w:rPr>
+        <w:t>. From these two sets of measurements, it was discovered that the 2.6GHz was much less sensitive than</w:t>
+      </w:r>
+      <w:r>
+        <w:rPr>
+          <w:szCs w:val="28"/>
+        </w:rPr>
+        <w:t xml:space="preserve"> the </w:t>
+      </w:r>
+      <w:r>
+        <w:rPr>
+          <w:szCs w:val="28"/>
+        </w:rPr>
+        <w:t xml:space="preserve">2.4GHz output. This is most likely caused </w:t>
       </w:r>
       <w:r>
         <w:rPr>
@@ -3383,14 +3446,6 @@
     <w:p>
       <w:pPr>
         <w:rPr>
-          <w:sz w:val="28"/>
-          <w:szCs w:val="28"/>
-        </w:rPr>
-      </w:pPr>
-    </w:p>
-    <w:p>
-      <w:pPr>
-        <w:rPr>
           <w:b/>
           <w:sz w:val="28"/>
           <w:szCs w:val="28"/>
@@ -3419,23 +3474,37 @@
           <w:rFonts w:cs="Times New Roman"/>
           <w:szCs w:val="28"/>
         </w:rPr>
-        <w:t xml:space="preserve">In about 5 weeks, a 2.4 – 2.6GHz </w:t>
-      </w:r>
-      <w:proofErr w:type="spellStart"/>
+        <w:t>In a</w:t>
+      </w:r>
       <w:r>
         <w:rPr>
           <w:rFonts w:cs="Times New Roman"/>
           <w:szCs w:val="28"/>
         </w:rPr>
-        <w:t>FSk</w:t>
-      </w:r>
-      <w:proofErr w:type="spellEnd"/>
+        <w:t>bout 5 weeks, a 2.4 – 2.6GHz FSK</w:t>
+      </w:r>
       <w:r>
         <w:rPr>
           <w:rFonts w:cs="Times New Roman"/>
           <w:szCs w:val="28"/>
         </w:rPr>
-        <w:t xml:space="preserve"> receiver was designed, built and tested. The receiver used an LNA made from a single transistor, matching networks, Wilkinson power divider, resonant cavity filters, diode detectors, and digital circuitry. Overall performance of the receiver proved to be exceptional, and if more time were to be put into this project, a microcontroller could be implemented to quickly interpret incoming data, and this device could be used to wirelessly receive data. Even walking through the halls of the engineering building at Portland State caused the display to frequently flicker, showing that it was receiving 2.4GHz from near by routers.</w:t>
+        <w:t xml:space="preserve"> receiver was designed, built and tested. The receiver used an LNA made from a single transistor, matching networks, Wilkinson power divider, resonant cavity filters, diode detectors, and digital circuitry. Overall performance of the receiver proved to be exceptional, and if more time were to be put into this project, a microcontroller could be implemented to quickly interpret incoming data, and this device could be used to wirelessly receive data. Even walking through the halls of the engineering building at Portland State caused the display to frequently flicker, showing that it was receiving 2.4GHz from</w:t>
+      </w:r>
+      <w:r>
+        <w:rPr>
+          <w:rFonts w:cs="Times New Roman"/>
+          <w:szCs w:val="28"/>
+        </w:rPr>
+        <w:t xml:space="preserve"> near</w:t>
+      </w:r>
+      <w:bookmarkStart w:id="0" w:name="_GoBack"/>
+      <w:bookmarkEnd w:id="0"/>
+      <w:r>
+        <w:rPr>
+          <w:rFonts w:cs="Times New Roman"/>
+          <w:szCs w:val="28"/>
+        </w:rPr>
+        <w:t>by routers.</w:t>
       </w:r>
     </w:p>
     <w:p>
@@ -3765,8 +3834,6 @@
         </w:rPr>
         <w:t>” Agilent Technologies, White Paper, Jun, 2009</w:t>
       </w:r>
-      <w:bookmarkStart w:id="0" w:name="_GoBack"/>
-      <w:bookmarkEnd w:id="0"/>
     </w:p>
     <w:sectPr>
       <w:headerReference w:type="default" r:id="rId20"/>

</xml_diff>